<commit_message>
adding Python Code Challenges
</commit_message>
<xml_diff>
--- a/CLASSES/Python Code Challenges - Classes.docx
+++ b/CLASSES/Python Code Challenges - Classes.docx
@@ -5673,7 +5673,27 @@
           <w:color w:val="B3CCFF"/>
           <w:lang w:val="en-US"/>
         </w:rPr>
-        <w:t>def __init_</w:t>
+        <w:t>def __</w:t>
+      </w:r>
+      <w:proofErr w:type="spellStart"/>
+      <w:r>
+        <w:rPr>
+          <w:rStyle w:val="mtk12"/>
+          <w:rFonts w:ascii="Ubuntu Mono" w:hAnsi="Ubuntu Mono"/>
+          <w:color w:val="B3CCFF"/>
+          <w:lang w:val="en-US"/>
+        </w:rPr>
+        <w:t>init</w:t>
+      </w:r>
+      <w:proofErr w:type="spellEnd"/>
+      <w:r>
+        <w:rPr>
+          <w:rStyle w:val="mtk12"/>
+          <w:rFonts w:ascii="Ubuntu Mono" w:hAnsi="Ubuntu Mono"/>
+          <w:color w:val="B3CCFF"/>
+          <w:lang w:val="en-US"/>
+        </w:rPr>
+        <w:t>_</w:t>
       </w:r>
       <w:proofErr w:type="gramStart"/>
       <w:r>
@@ -5713,6 +5733,7 @@
         </w:rPr>
         <w:t xml:space="preserve">, </w:t>
       </w:r>
+      <w:proofErr w:type="spellStart"/>
       <w:r>
         <w:rPr>
           <w:rStyle w:val="mtk9"/>
@@ -5722,6 +5743,7 @@
         </w:rPr>
         <w:t>motor_speed</w:t>
       </w:r>
+      <w:proofErr w:type="spellEnd"/>
       <w:r>
         <w:rPr>
           <w:rStyle w:val="mtk1"/>
@@ -5785,6 +5807,7 @@
         </w:rPr>
         <w:t xml:space="preserve">, </w:t>
       </w:r>
+      <w:proofErr w:type="spellStart"/>
       <w:r>
         <w:rPr>
           <w:rStyle w:val="mtk9"/>
@@ -5794,6 +5817,7 @@
         </w:rPr>
         <w:t>sensor_range</w:t>
       </w:r>
+      <w:proofErr w:type="spellEnd"/>
       <w:r>
         <w:rPr>
           <w:rStyle w:val="mtk1"/>
@@ -5838,6 +5862,7 @@
         </w:rPr>
         <w:t>    </w:t>
       </w:r>
+      <w:proofErr w:type="spellStart"/>
       <w:r>
         <w:rPr>
           <w:rStyle w:val="mtk9"/>
@@ -5865,6 +5890,7 @@
         </w:rPr>
         <w:t>motor_speed</w:t>
       </w:r>
+      <w:proofErr w:type="spellEnd"/>
       <w:r>
         <w:rPr>
           <w:rStyle w:val="mtk1"/>
@@ -5874,6 +5900,7 @@
         </w:rPr>
         <w:t xml:space="preserve"> = </w:t>
       </w:r>
+      <w:proofErr w:type="spellStart"/>
       <w:r>
         <w:rPr>
           <w:rStyle w:val="mtk9"/>
@@ -5883,6 +5910,7 @@
         </w:rPr>
         <w:t>motor_speed</w:t>
       </w:r>
+      <w:proofErr w:type="spellEnd"/>
       <w:r>
         <w:rPr>
           <w:rFonts w:ascii="Ubuntu Mono" w:hAnsi="Ubuntu Mono"/>
@@ -5900,6 +5928,7 @@
         </w:rPr>
         <w:t>    </w:t>
       </w:r>
+      <w:proofErr w:type="spellStart"/>
       <w:r>
         <w:rPr>
           <w:rStyle w:val="mtk9"/>
@@ -5927,6 +5956,7 @@
         </w:rPr>
         <w:t>direction</w:t>
       </w:r>
+      <w:proofErr w:type="spellEnd"/>
       <w:r>
         <w:rPr>
           <w:rStyle w:val="mtk1"/>
@@ -5962,6 +5992,7 @@
         </w:rPr>
         <w:t>    </w:t>
       </w:r>
+      <w:proofErr w:type="spellStart"/>
       <w:r>
         <w:rPr>
           <w:rStyle w:val="mtk9"/>
@@ -5989,6 +6020,7 @@
         </w:rPr>
         <w:t>sensor_range</w:t>
       </w:r>
+      <w:proofErr w:type="spellEnd"/>
       <w:r>
         <w:rPr>
           <w:rStyle w:val="mtk1"/>
@@ -5998,6 +6030,7 @@
         </w:rPr>
         <w:t xml:space="preserve"> = </w:t>
       </w:r>
+      <w:proofErr w:type="spellStart"/>
       <w:r>
         <w:rPr>
           <w:rStyle w:val="mtk9"/>
@@ -6007,6 +6040,7 @@
         </w:rPr>
         <w:t>sensor_range</w:t>
       </w:r>
+      <w:proofErr w:type="spellEnd"/>
     </w:p>
     <w:p>
       <w:pPr>
@@ -6045,14 +6079,34 @@
           <w:color w:val="939598"/>
           <w:lang w:val="en-US"/>
         </w:rPr>
-        <w:t># sensor_range defaults to 10</w:t>
-      </w:r>
-      <w:r>
-        <w:rPr>
+        <w:t xml:space="preserve"># </w:t>
+      </w:r>
+      <w:proofErr w:type="spellStart"/>
+      <w:r>
+        <w:rPr>
+          <w:rStyle w:val="mtk16"/>
           <w:rFonts w:ascii="Ubuntu Mono" w:hAnsi="Ubuntu Mono"/>
           <w:color w:val="939598"/>
           <w:lang w:val="en-US"/>
         </w:rPr>
+        <w:t>sensor_range</w:t>
+      </w:r>
+      <w:proofErr w:type="spellEnd"/>
+      <w:r>
+        <w:rPr>
+          <w:rStyle w:val="mtk16"/>
+          <w:rFonts w:ascii="Ubuntu Mono" w:hAnsi="Ubuntu Mono"/>
+          <w:color w:val="939598"/>
+          <w:lang w:val="en-US"/>
+        </w:rPr>
+        <w:t xml:space="preserve"> defaults to 10</w:t>
+      </w:r>
+      <w:r>
+        <w:rPr>
+          <w:rFonts w:ascii="Ubuntu Mono" w:hAnsi="Ubuntu Mono"/>
+          <w:color w:val="939598"/>
+          <w:lang w:val="en-US"/>
+        </w:rPr>
         <w:br/>
       </w:r>
       <w:r>
@@ -6073,6 +6127,7 @@
         </w:rPr>
         <w:t xml:space="preserve"> = </w:t>
       </w:r>
+      <w:proofErr w:type="spellStart"/>
       <w:r>
         <w:rPr>
           <w:rStyle w:val="mtk9"/>
@@ -6082,6 +6137,7 @@
         </w:rPr>
         <w:t>DriveBot</w:t>
       </w:r>
+      <w:proofErr w:type="spellEnd"/>
       <w:r>
         <w:rPr>
           <w:rStyle w:val="mtk1"/>
@@ -6179,6 +6235,7 @@
         </w:rPr>
         <w:t xml:space="preserve"> = </w:t>
       </w:r>
+      <w:proofErr w:type="spellStart"/>
       <w:r>
         <w:rPr>
           <w:rStyle w:val="mtk9"/>
@@ -6188,6 +6245,7 @@
         </w:rPr>
         <w:t>DriveBot</w:t>
       </w:r>
+      <w:proofErr w:type="spellEnd"/>
       <w:r>
         <w:rPr>
           <w:rStyle w:val="mtk1"/>
@@ -6197,6 +6255,7 @@
         </w:rPr>
         <w:t>(</w:t>
       </w:r>
+      <w:proofErr w:type="spellStart"/>
       <w:r>
         <w:rPr>
           <w:rStyle w:val="mtk9"/>
@@ -6206,6 +6265,7 @@
         </w:rPr>
         <w:t>sensor_range</w:t>
       </w:r>
+      <w:proofErr w:type="spellEnd"/>
       <w:r>
         <w:rPr>
           <w:rStyle w:val="mtk1"/>
@@ -6233,6 +6293,7 @@
         </w:rPr>
         <w:t xml:space="preserve">, </w:t>
       </w:r>
+      <w:proofErr w:type="spellStart"/>
       <w:r>
         <w:rPr>
           <w:rStyle w:val="mtk9"/>
@@ -6242,6 +6303,7 @@
         </w:rPr>
         <w:t>motor_speed</w:t>
       </w:r>
+      <w:proofErr w:type="spellEnd"/>
       <w:r>
         <w:rPr>
           <w:rStyle w:val="mtk1"/>
@@ -6293,14 +6355,34 @@
           <w:color w:val="939598"/>
           <w:lang w:val="en-US"/>
         </w:rPr>
-        <w:t># direction defaults to 180 and sensor_range defaults to 10</w:t>
-      </w:r>
-      <w:r>
-        <w:rPr>
+        <w:t xml:space="preserve"># direction defaults to 180 and </w:t>
+      </w:r>
+      <w:proofErr w:type="spellStart"/>
+      <w:r>
+        <w:rPr>
+          <w:rStyle w:val="mtk16"/>
           <w:rFonts w:ascii="Ubuntu Mono" w:hAnsi="Ubuntu Mono"/>
           <w:color w:val="939598"/>
           <w:lang w:val="en-US"/>
         </w:rPr>
+        <w:t>sensor_range</w:t>
+      </w:r>
+      <w:proofErr w:type="spellEnd"/>
+      <w:r>
+        <w:rPr>
+          <w:rStyle w:val="mtk16"/>
+          <w:rFonts w:ascii="Ubuntu Mono" w:hAnsi="Ubuntu Mono"/>
+          <w:color w:val="939598"/>
+          <w:lang w:val="en-US"/>
+        </w:rPr>
+        <w:t xml:space="preserve"> defaults to 10</w:t>
+      </w:r>
+      <w:r>
+        <w:rPr>
+          <w:rFonts w:ascii="Ubuntu Mono" w:hAnsi="Ubuntu Mono"/>
+          <w:color w:val="939598"/>
+          <w:lang w:val="en-US"/>
+        </w:rPr>
         <w:br/>
       </w:r>
       <w:r>
@@ -6321,6 +6403,7 @@
         </w:rPr>
         <w:t xml:space="preserve"> = </w:t>
       </w:r>
+      <w:proofErr w:type="spellStart"/>
       <w:r>
         <w:rPr>
           <w:rStyle w:val="mtk9"/>
@@ -6330,6 +6413,7 @@
         </w:rPr>
         <w:t>DriveBot</w:t>
       </w:r>
+      <w:proofErr w:type="spellEnd"/>
       <w:r>
         <w:rPr>
           <w:rStyle w:val="mtk1"/>
@@ -6409,6 +6493,7 @@
         </w:rPr>
         <w:t xml:space="preserve"> = </w:t>
       </w:r>
+      <w:proofErr w:type="spellStart"/>
       <w:r>
         <w:rPr>
           <w:rStyle w:val="mtk9"/>
@@ -6418,6 +6503,7 @@
         </w:rPr>
         <w:t>DriveBot</w:t>
       </w:r>
+      <w:proofErr w:type="spellEnd"/>
       <w:r>
         <w:rPr>
           <w:rStyle w:val="mtk1"/>
@@ -6479,6 +6565,7 @@
         </w:rPr>
         <w:t xml:space="preserve"> = </w:t>
       </w:r>
+      <w:proofErr w:type="spellStart"/>
       <w:r>
         <w:rPr>
           <w:rStyle w:val="mtk9"/>
@@ -6488,6 +6575,7 @@
         </w:rPr>
         <w:t>DriveBot</w:t>
       </w:r>
+      <w:proofErr w:type="spellEnd"/>
       <w:r>
         <w:rPr>
           <w:rStyle w:val="mtk1"/>
@@ -6550,6 +6638,3175 @@
           <w:lang w:val="en-US"/>
         </w:rPr>
         <w:t>)</w:t>
+      </w:r>
+    </w:p>
+    <w:p>
+      <w:pPr>
+        <w:jc w:val="both"/>
+        <w:rPr>
+          <w:lang w:val="en-US"/>
+        </w:rPr>
+      </w:pPr>
+    </w:p>
+    <w:p>
+      <w:pPr>
+        <w:pStyle w:val="3"/>
+        <w:shd w:val="clear" w:color="auto" w:fill="10162F"/>
+        <w:rPr>
+          <w:rFonts w:ascii="Segoe UI" w:hAnsi="Segoe UI" w:cs="Segoe UI"/>
+          <w:color w:val="FFFFFF"/>
+          <w:lang w:val="en-US"/>
+        </w:rPr>
+      </w:pPr>
+      <w:r>
+        <w:rPr>
+          <w:rFonts w:ascii="Segoe UI" w:hAnsi="Segoe UI" w:cs="Segoe UI"/>
+          <w:color w:val="FFFFFF"/>
+          <w:lang w:val="en-US"/>
+        </w:rPr>
+        <w:t>4. Controlling Them All</w:t>
+      </w:r>
+    </w:p>
+    <w:p>
+      <w:pPr>
+        <w:pStyle w:val="p1qg33igem5pagn4kpmirjw"/>
+        <w:shd w:val="clear" w:color="auto" w:fill="10162F"/>
+        <w:spacing w:before="0" w:beforeAutospacing="0" w:after="0"/>
+        <w:rPr>
+          <w:rFonts w:ascii="Segoe UI" w:hAnsi="Segoe UI" w:cs="Segoe UI"/>
+          <w:color w:val="FFFFFF"/>
+          <w:lang w:val="en-US"/>
+        </w:rPr>
+      </w:pPr>
+      <w:r>
+        <w:rPr>
+          <w:rFonts w:ascii="Segoe UI" w:hAnsi="Segoe UI" w:cs="Segoe UI"/>
+          <w:color w:val="FFFFFF"/>
+          <w:lang w:val="en-US"/>
+        </w:rPr>
+        <w:t>We want to add a new feature which allows the use to control multiple robots at once. The robots should be able to all have the same </w:t>
+      </w:r>
+      <w:r>
+        <w:rPr>
+          <w:rStyle w:val="HTML1"/>
+          <w:rFonts w:ascii="Ubuntu Mono" w:hAnsi="Ubuntu Mono"/>
+          <w:b/>
+          <w:bCs/>
+          <w:color w:val="4FE0B0"/>
+          <w:lang w:val="en-US"/>
+        </w:rPr>
+        <w:t>latitude</w:t>
+      </w:r>
+      <w:r>
+        <w:rPr>
+          <w:rFonts w:ascii="Segoe UI" w:hAnsi="Segoe UI" w:cs="Segoe UI"/>
+          <w:color w:val="FFFFFF"/>
+          <w:lang w:val="en-US"/>
+        </w:rPr>
+        <w:t> and </w:t>
+      </w:r>
+      <w:r>
+        <w:rPr>
+          <w:rStyle w:val="HTML1"/>
+          <w:rFonts w:ascii="Ubuntu Mono" w:hAnsi="Ubuntu Mono"/>
+          <w:b/>
+          <w:bCs/>
+          <w:color w:val="4FE0B0"/>
+          <w:lang w:val="en-US"/>
+        </w:rPr>
+        <w:t>longitude</w:t>
+      </w:r>
+      <w:r>
+        <w:rPr>
+          <w:rFonts w:ascii="Segoe UI" w:hAnsi="Segoe UI" w:cs="Segoe UI"/>
+          <w:color w:val="FFFFFF"/>
+          <w:lang w:val="en-US"/>
+        </w:rPr>
+        <w:t xml:space="preserve"> GPS destination </w:t>
+      </w:r>
+      <w:r>
+        <w:rPr>
+          <w:rFonts w:ascii="Segoe UI" w:hAnsi="Segoe UI" w:cs="Segoe UI"/>
+          <w:color w:val="FFFFFF"/>
+          <w:lang w:val="en-US"/>
+        </w:rPr>
+        <w:lastRenderedPageBreak/>
+        <w:t>coordinates as well as a setting for disabling them all called </w:t>
+      </w:r>
+      <w:proofErr w:type="spellStart"/>
+      <w:r>
+        <w:rPr>
+          <w:rStyle w:val="HTML1"/>
+          <w:rFonts w:ascii="Ubuntu Mono" w:hAnsi="Ubuntu Mono"/>
+          <w:b/>
+          <w:bCs/>
+          <w:color w:val="4FE0B0"/>
+          <w:lang w:val="en-US"/>
+        </w:rPr>
+        <w:t>all_disabled</w:t>
+      </w:r>
+      <w:proofErr w:type="spellEnd"/>
+      <w:r>
+        <w:rPr>
+          <w:rFonts w:ascii="Segoe UI" w:hAnsi="Segoe UI" w:cs="Segoe UI"/>
+          <w:color w:val="FFFFFF"/>
+          <w:lang w:val="en-US"/>
+        </w:rPr>
+        <w:t>. We can accomplish this using class variables. Here is how we can do it:</w:t>
+      </w:r>
+    </w:p>
+    <w:p>
+      <w:pPr>
+        <w:pStyle w:val="li1kqbjwbwa3ze6v0bvxq9rx"/>
+        <w:numPr>
+          <w:ilvl w:val="0"/>
+          <w:numId w:val="4"/>
+        </w:numPr>
+        <w:shd w:val="clear" w:color="auto" w:fill="10162F"/>
+        <w:spacing w:before="0" w:after="0"/>
+        <w:rPr>
+          <w:rFonts w:ascii="Segoe UI" w:hAnsi="Segoe UI" w:cs="Segoe UI"/>
+          <w:color w:val="FFFFFF"/>
+          <w:lang w:val="en-US"/>
+        </w:rPr>
+      </w:pPr>
+      <w:r>
+        <w:rPr>
+          <w:rFonts w:ascii="Segoe UI" w:hAnsi="Segoe UI" w:cs="Segoe UI"/>
+          <w:color w:val="FFFFFF"/>
+          <w:lang w:val="en-US"/>
+        </w:rPr>
+        <w:t>Create a new class variable within the </w:t>
+      </w:r>
+      <w:proofErr w:type="spellStart"/>
+      <w:r>
+        <w:rPr>
+          <w:rStyle w:val="HTML1"/>
+          <w:rFonts w:ascii="Ubuntu Mono" w:hAnsi="Ubuntu Mono"/>
+          <w:b/>
+          <w:bCs/>
+          <w:color w:val="4FE0B0"/>
+          <w:lang w:val="en-US"/>
+        </w:rPr>
+        <w:t>DriveBot</w:t>
+      </w:r>
+      <w:proofErr w:type="spellEnd"/>
+      <w:r>
+        <w:rPr>
+          <w:rFonts w:ascii="Segoe UI" w:hAnsi="Segoe UI" w:cs="Segoe UI"/>
+          <w:color w:val="FFFFFF"/>
+          <w:lang w:val="en-US"/>
+        </w:rPr>
+        <w:t> class called </w:t>
+      </w:r>
+      <w:proofErr w:type="spellStart"/>
+      <w:r>
+        <w:rPr>
+          <w:rStyle w:val="HTML1"/>
+          <w:rFonts w:ascii="Ubuntu Mono" w:hAnsi="Ubuntu Mono"/>
+          <w:b/>
+          <w:bCs/>
+          <w:color w:val="4FE0B0"/>
+          <w:lang w:val="en-US"/>
+        </w:rPr>
+        <w:t>all_disabled</w:t>
+      </w:r>
+      <w:proofErr w:type="spellEnd"/>
+      <w:r>
+        <w:rPr>
+          <w:rFonts w:ascii="Segoe UI" w:hAnsi="Segoe UI" w:cs="Segoe UI"/>
+          <w:color w:val="FFFFFF"/>
+          <w:lang w:val="en-US"/>
+        </w:rPr>
+        <w:t> and set it equal to </w:t>
+      </w:r>
+      <w:r>
+        <w:rPr>
+          <w:rStyle w:val="HTML1"/>
+          <w:rFonts w:ascii="Ubuntu Mono" w:hAnsi="Ubuntu Mono"/>
+          <w:b/>
+          <w:bCs/>
+          <w:color w:val="4FE0B0"/>
+          <w:lang w:val="en-US"/>
+        </w:rPr>
+        <w:t>False</w:t>
+      </w:r>
+    </w:p>
+    <w:p>
+      <w:pPr>
+        <w:pStyle w:val="li1kqbjwbwa3ze6v0bvxq9rx"/>
+        <w:numPr>
+          <w:ilvl w:val="0"/>
+          <w:numId w:val="4"/>
+        </w:numPr>
+        <w:shd w:val="clear" w:color="auto" w:fill="10162F"/>
+        <w:spacing w:before="0" w:after="0"/>
+        <w:rPr>
+          <w:rFonts w:ascii="Segoe UI" w:hAnsi="Segoe UI" w:cs="Segoe UI"/>
+          <w:color w:val="FFFFFF"/>
+          <w:lang w:val="en-US"/>
+        </w:rPr>
+      </w:pPr>
+      <w:r>
+        <w:rPr>
+          <w:rFonts w:ascii="Segoe UI" w:hAnsi="Segoe UI" w:cs="Segoe UI"/>
+          <w:color w:val="FFFFFF"/>
+          <w:lang w:val="en-US"/>
+        </w:rPr>
+        <w:t>Create a new class variable within the </w:t>
+      </w:r>
+      <w:proofErr w:type="spellStart"/>
+      <w:r>
+        <w:rPr>
+          <w:rStyle w:val="HTML1"/>
+          <w:rFonts w:ascii="Ubuntu Mono" w:hAnsi="Ubuntu Mono"/>
+          <w:b/>
+          <w:bCs/>
+          <w:color w:val="4FE0B0"/>
+          <w:lang w:val="en-US"/>
+        </w:rPr>
+        <w:t>DriveBot</w:t>
+      </w:r>
+      <w:proofErr w:type="spellEnd"/>
+      <w:r>
+        <w:rPr>
+          <w:rFonts w:ascii="Segoe UI" w:hAnsi="Segoe UI" w:cs="Segoe UI"/>
+          <w:color w:val="FFFFFF"/>
+          <w:lang w:val="en-US"/>
+        </w:rPr>
+        <w:t> class called </w:t>
+      </w:r>
+      <w:r>
+        <w:rPr>
+          <w:rStyle w:val="HTML1"/>
+          <w:rFonts w:ascii="Ubuntu Mono" w:hAnsi="Ubuntu Mono"/>
+          <w:b/>
+          <w:bCs/>
+          <w:color w:val="4FE0B0"/>
+          <w:lang w:val="en-US"/>
+        </w:rPr>
+        <w:t>latitude</w:t>
+      </w:r>
+      <w:r>
+        <w:rPr>
+          <w:rFonts w:ascii="Segoe UI" w:hAnsi="Segoe UI" w:cs="Segoe UI"/>
+          <w:color w:val="FFFFFF"/>
+          <w:lang w:val="en-US"/>
+        </w:rPr>
+        <w:t> and set it equal to -999999</w:t>
+      </w:r>
+    </w:p>
+    <w:p>
+      <w:pPr>
+        <w:pStyle w:val="li1kqbjwbwa3ze6v0bvxq9rx"/>
+        <w:numPr>
+          <w:ilvl w:val="0"/>
+          <w:numId w:val="4"/>
+        </w:numPr>
+        <w:shd w:val="clear" w:color="auto" w:fill="10162F"/>
+        <w:spacing w:before="0" w:after="0"/>
+        <w:rPr>
+          <w:rFonts w:ascii="Segoe UI" w:hAnsi="Segoe UI" w:cs="Segoe UI"/>
+          <w:color w:val="FFFFFF"/>
+          <w:lang w:val="en-US"/>
+        </w:rPr>
+      </w:pPr>
+      <w:r>
+        <w:rPr>
+          <w:rFonts w:ascii="Segoe UI" w:hAnsi="Segoe UI" w:cs="Segoe UI"/>
+          <w:color w:val="FFFFFF"/>
+          <w:lang w:val="en-US"/>
+        </w:rPr>
+        <w:t>Create a new class variable within the </w:t>
+      </w:r>
+      <w:proofErr w:type="spellStart"/>
+      <w:r>
+        <w:rPr>
+          <w:rStyle w:val="HTML1"/>
+          <w:rFonts w:ascii="Ubuntu Mono" w:hAnsi="Ubuntu Mono"/>
+          <w:b/>
+          <w:bCs/>
+          <w:color w:val="4FE0B0"/>
+          <w:lang w:val="en-US"/>
+        </w:rPr>
+        <w:t>DriveBot</w:t>
+      </w:r>
+      <w:proofErr w:type="spellEnd"/>
+      <w:r>
+        <w:rPr>
+          <w:rFonts w:ascii="Segoe UI" w:hAnsi="Segoe UI" w:cs="Segoe UI"/>
+          <w:color w:val="FFFFFF"/>
+          <w:lang w:val="en-US"/>
+        </w:rPr>
+        <w:t> class called </w:t>
+      </w:r>
+      <w:r>
+        <w:rPr>
+          <w:rStyle w:val="HTML1"/>
+          <w:rFonts w:ascii="Ubuntu Mono" w:hAnsi="Ubuntu Mono"/>
+          <w:b/>
+          <w:bCs/>
+          <w:color w:val="4FE0B0"/>
+          <w:lang w:val="en-US"/>
+        </w:rPr>
+        <w:t>longitude</w:t>
+      </w:r>
+      <w:r>
+        <w:rPr>
+          <w:rFonts w:ascii="Segoe UI" w:hAnsi="Segoe UI" w:cs="Segoe UI"/>
+          <w:color w:val="FFFFFF"/>
+          <w:lang w:val="en-US"/>
+        </w:rPr>
+        <w:t> and set it equal to -999999</w:t>
+      </w:r>
+    </w:p>
+    <w:p>
+      <w:pPr>
+        <w:pStyle w:val="li1kqbjwbwa3ze6v0bvxq9rx"/>
+        <w:numPr>
+          <w:ilvl w:val="0"/>
+          <w:numId w:val="4"/>
+        </w:numPr>
+        <w:shd w:val="clear" w:color="auto" w:fill="10162F"/>
+        <w:spacing w:before="0" w:after="0"/>
+        <w:rPr>
+          <w:rFonts w:ascii="Segoe UI" w:hAnsi="Segoe UI" w:cs="Segoe UI"/>
+          <w:color w:val="FFFFFF"/>
+          <w:lang w:val="en-US"/>
+        </w:rPr>
+      </w:pPr>
+      <w:r>
+        <w:rPr>
+          <w:rFonts w:ascii="Segoe UI" w:hAnsi="Segoe UI" w:cs="Segoe UI"/>
+          <w:color w:val="FFFFFF"/>
+          <w:lang w:val="en-US"/>
+        </w:rPr>
+        <w:t>Outside of the class, test the class variables by setting the </w:t>
+      </w:r>
+      <w:r>
+        <w:rPr>
+          <w:rStyle w:val="HTML1"/>
+          <w:rFonts w:ascii="Ubuntu Mono" w:hAnsi="Ubuntu Mono"/>
+          <w:b/>
+          <w:bCs/>
+          <w:color w:val="4FE0B0"/>
+          <w:lang w:val="en-US"/>
+        </w:rPr>
+        <w:t>longitude</w:t>
+      </w:r>
+      <w:r>
+        <w:rPr>
+          <w:rFonts w:ascii="Segoe UI" w:hAnsi="Segoe UI" w:cs="Segoe UI"/>
+          <w:color w:val="FFFFFF"/>
+          <w:lang w:val="en-US"/>
+        </w:rPr>
+        <w:t> of all robots to </w:t>
+      </w:r>
+      <w:r>
+        <w:rPr>
+          <w:rStyle w:val="HTML1"/>
+          <w:rFonts w:ascii="Ubuntu Mono" w:hAnsi="Ubuntu Mono"/>
+          <w:b/>
+          <w:bCs/>
+          <w:color w:val="4FE0B0"/>
+          <w:lang w:val="en-US"/>
+        </w:rPr>
+        <w:t>50.0</w:t>
+      </w:r>
+      <w:r>
+        <w:rPr>
+          <w:rFonts w:ascii="Segoe UI" w:hAnsi="Segoe UI" w:cs="Segoe UI"/>
+          <w:color w:val="FFFFFF"/>
+          <w:lang w:val="en-US"/>
+        </w:rPr>
+        <w:t>, the </w:t>
+      </w:r>
+      <w:r>
+        <w:rPr>
+          <w:rStyle w:val="HTML1"/>
+          <w:rFonts w:ascii="Ubuntu Mono" w:hAnsi="Ubuntu Mono"/>
+          <w:b/>
+          <w:bCs/>
+          <w:color w:val="4FE0B0"/>
+          <w:lang w:val="en-US"/>
+        </w:rPr>
+        <w:t>latitude</w:t>
+      </w:r>
+      <w:r>
+        <w:rPr>
+          <w:rFonts w:ascii="Segoe UI" w:hAnsi="Segoe UI" w:cs="Segoe UI"/>
+          <w:color w:val="FFFFFF"/>
+          <w:lang w:val="en-US"/>
+        </w:rPr>
+        <w:t> to </w:t>
+      </w:r>
+      <w:r>
+        <w:rPr>
+          <w:rStyle w:val="HTML1"/>
+          <w:rFonts w:ascii="Ubuntu Mono" w:hAnsi="Ubuntu Mono"/>
+          <w:b/>
+          <w:bCs/>
+          <w:color w:val="4FE0B0"/>
+          <w:lang w:val="en-US"/>
+        </w:rPr>
+        <w:t>-50.0</w:t>
+      </w:r>
+      <w:r>
+        <w:rPr>
+          <w:rFonts w:ascii="Segoe UI" w:hAnsi="Segoe UI" w:cs="Segoe UI"/>
+          <w:color w:val="FFFFFF"/>
+          <w:lang w:val="en-US"/>
+        </w:rPr>
+        <w:t> and </w:t>
+      </w:r>
+      <w:proofErr w:type="spellStart"/>
+      <w:r>
+        <w:rPr>
+          <w:rStyle w:val="HTML1"/>
+          <w:rFonts w:ascii="Ubuntu Mono" w:hAnsi="Ubuntu Mono"/>
+          <w:b/>
+          <w:bCs/>
+          <w:color w:val="4FE0B0"/>
+          <w:lang w:val="en-US"/>
+        </w:rPr>
+        <w:t>all_disabled</w:t>
+      </w:r>
+      <w:proofErr w:type="spellEnd"/>
+      <w:r>
+        <w:rPr>
+          <w:rFonts w:ascii="Segoe UI" w:hAnsi="Segoe UI" w:cs="Segoe UI"/>
+          <w:color w:val="FFFFFF"/>
+          <w:lang w:val="en-US"/>
+        </w:rPr>
+        <w:t> to </w:t>
+      </w:r>
+      <w:r>
+        <w:rPr>
+          <w:rStyle w:val="HTML1"/>
+          <w:rFonts w:ascii="Ubuntu Mono" w:hAnsi="Ubuntu Mono"/>
+          <w:b/>
+          <w:bCs/>
+          <w:color w:val="4FE0B0"/>
+          <w:lang w:val="en-US"/>
+        </w:rPr>
+        <w:t>True</w:t>
+      </w:r>
+    </w:p>
+    <w:p>
+      <w:pPr>
+        <w:jc w:val="center"/>
+        <w:rPr>
+          <w:lang w:val="en-US"/>
+        </w:rPr>
+      </w:pPr>
+      <w:r>
+        <w:rPr>
+          <w:noProof/>
+          <w:lang w:val="en-US"/>
+        </w:rPr>
+        <w:drawing>
+          <wp:inline distT="0" distB="0" distL="0" distR="0" wp14:anchorId="04132F40" wp14:editId="26C4D53A">
+            <wp:extent cx="5935980" cy="2491740"/>
+            <wp:effectExtent l="0" t="0" r="7620" b="3810"/>
+            <wp:docPr id="8" name="Рисунок 8"/>
+            <wp:cNvGraphicFramePr>
+              <a:graphicFrameLocks xmlns:a="http://schemas.openxmlformats.org/drawingml/2006/main" noChangeAspect="1"/>
+            </wp:cNvGraphicFramePr>
+            <a:graphic xmlns:a="http://schemas.openxmlformats.org/drawingml/2006/main">
+              <a:graphicData uri="http://schemas.openxmlformats.org/drawingml/2006/picture">
+                <pic:pic xmlns:pic="http://schemas.openxmlformats.org/drawingml/2006/picture">
+                  <pic:nvPicPr>
+                    <pic:cNvPr id="0" name="Picture 64"/>
+                    <pic:cNvPicPr>
+                      <a:picLocks noChangeAspect="1" noChangeArrowheads="1"/>
+                    </pic:cNvPicPr>
+                  </pic:nvPicPr>
+                  <pic:blipFill>
+                    <a:blip r:embed="rId8">
+                      <a:extLst>
+                        <a:ext uri="{28A0092B-C50C-407E-A947-70E740481C1C}">
+                          <a14:useLocalDpi xmlns:a14="http://schemas.microsoft.com/office/drawing/2010/main" val="0"/>
+                        </a:ext>
+                      </a:extLst>
+                    </a:blip>
+                    <a:srcRect/>
+                    <a:stretch>
+                      <a:fillRect/>
+                    </a:stretch>
+                  </pic:blipFill>
+                  <pic:spPr bwMode="auto">
+                    <a:xfrm>
+                      <a:off x="0" y="0"/>
+                      <a:ext cx="5935980" cy="2491740"/>
+                    </a:xfrm>
+                    <a:prstGeom prst="rect">
+                      <a:avLst/>
+                    </a:prstGeom>
+                    <a:noFill/>
+                    <a:ln>
+                      <a:noFill/>
+                    </a:ln>
+                  </pic:spPr>
+                </pic:pic>
+              </a:graphicData>
+            </a:graphic>
+          </wp:inline>
+        </w:drawing>
+      </w:r>
+    </w:p>
+    <w:p>
+      <w:pPr>
+        <w:shd w:val="clear" w:color="auto" w:fill="1E1E1E"/>
+        <w:spacing w:after="0" w:line="360" w:lineRule="atLeast"/>
+        <w:rPr>
+          <w:rFonts w:ascii="Consolas" w:eastAsia="Times New Roman" w:hAnsi="Consolas" w:cs="Times New Roman"/>
+          <w:color w:val="FFFFFF"/>
+          <w:sz w:val="21"/>
+          <w:szCs w:val="21"/>
+          <w:lang w:val="en-US" w:eastAsia="ru-RU"/>
+        </w:rPr>
+      </w:pPr>
+      <w:r>
+        <w:rPr>
+          <w:rFonts w:ascii="Consolas" w:eastAsia="Times New Roman" w:hAnsi="Consolas" w:cs="Times New Roman"/>
+          <w:color w:val="B3CCFF"/>
+          <w:sz w:val="21"/>
+          <w:szCs w:val="21"/>
+          <w:lang w:val="en-US" w:eastAsia="ru-RU"/>
+        </w:rPr>
+        <w:t>class </w:t>
+      </w:r>
+      <w:proofErr w:type="spellStart"/>
+      <w:r>
+        <w:rPr>
+          <w:rFonts w:ascii="Consolas" w:eastAsia="Times New Roman" w:hAnsi="Consolas" w:cs="Times New Roman"/>
+          <w:color w:val="B3CCFF"/>
+          <w:sz w:val="21"/>
+          <w:szCs w:val="21"/>
+          <w:lang w:val="en-US" w:eastAsia="ru-RU"/>
+        </w:rPr>
+        <w:t>DriveBot</w:t>
+      </w:r>
+      <w:proofErr w:type="spellEnd"/>
+      <w:r>
+        <w:rPr>
+          <w:rFonts w:ascii="Consolas" w:eastAsia="Times New Roman" w:hAnsi="Consolas" w:cs="Times New Roman"/>
+          <w:color w:val="FFFFFF"/>
+          <w:sz w:val="21"/>
+          <w:szCs w:val="21"/>
+          <w:lang w:val="en-US" w:eastAsia="ru-RU"/>
+        </w:rPr>
+        <w:t>:</w:t>
+      </w:r>
+    </w:p>
+    <w:p>
+      <w:pPr>
+        <w:shd w:val="clear" w:color="auto" w:fill="1E1E1E"/>
+        <w:spacing w:after="0" w:line="360" w:lineRule="atLeast"/>
+        <w:rPr>
+          <w:rFonts w:ascii="Consolas" w:eastAsia="Times New Roman" w:hAnsi="Consolas" w:cs="Times New Roman"/>
+          <w:color w:val="FFFFFF"/>
+          <w:sz w:val="21"/>
+          <w:szCs w:val="21"/>
+          <w:lang w:val="en-US" w:eastAsia="ru-RU"/>
+        </w:rPr>
+      </w:pPr>
+      <w:r>
+        <w:rPr>
+          <w:rFonts w:ascii="Consolas" w:eastAsia="Times New Roman" w:hAnsi="Consolas" w:cs="Times New Roman"/>
+          <w:color w:val="FFFFFF"/>
+          <w:sz w:val="21"/>
+          <w:szCs w:val="21"/>
+          <w:lang w:val="en-US" w:eastAsia="ru-RU"/>
+        </w:rPr>
+        <w:t>  </w:t>
+      </w:r>
+      <w:r>
+        <w:rPr>
+          <w:rFonts w:ascii="Consolas" w:eastAsia="Times New Roman" w:hAnsi="Consolas" w:cs="Times New Roman"/>
+          <w:color w:val="939598"/>
+          <w:sz w:val="21"/>
+          <w:szCs w:val="21"/>
+          <w:lang w:val="en-US" w:eastAsia="ru-RU"/>
+        </w:rPr>
+        <w:t># Create the class variables!</w:t>
+      </w:r>
+    </w:p>
+    <w:p>
+      <w:pPr>
+        <w:shd w:val="clear" w:color="auto" w:fill="1E1E1E"/>
+        <w:spacing w:after="0" w:line="360" w:lineRule="atLeast"/>
+        <w:rPr>
+          <w:rFonts w:ascii="Consolas" w:eastAsia="Times New Roman" w:hAnsi="Consolas" w:cs="Times New Roman"/>
+          <w:color w:val="FFFFFF"/>
+          <w:sz w:val="21"/>
+          <w:szCs w:val="21"/>
+          <w:lang w:val="en-US" w:eastAsia="ru-RU"/>
+        </w:rPr>
+      </w:pPr>
+      <w:r>
+        <w:rPr>
+          <w:rFonts w:ascii="Consolas" w:eastAsia="Times New Roman" w:hAnsi="Consolas" w:cs="Times New Roman"/>
+          <w:color w:val="FFFFFF"/>
+          <w:sz w:val="21"/>
+          <w:szCs w:val="21"/>
+          <w:lang w:val="en-US" w:eastAsia="ru-RU"/>
+        </w:rPr>
+        <w:t>  </w:t>
+      </w:r>
+      <w:proofErr w:type="spellStart"/>
+      <w:r>
+        <w:rPr>
+          <w:rFonts w:ascii="Consolas" w:eastAsia="Times New Roman" w:hAnsi="Consolas" w:cs="Times New Roman"/>
+          <w:color w:val="FF8973"/>
+          <w:sz w:val="21"/>
+          <w:szCs w:val="21"/>
+          <w:lang w:val="en-US" w:eastAsia="ru-RU"/>
+        </w:rPr>
+        <w:t>all_disabled</w:t>
+      </w:r>
+      <w:proofErr w:type="spellEnd"/>
+      <w:r>
+        <w:rPr>
+          <w:rFonts w:ascii="Consolas" w:eastAsia="Times New Roman" w:hAnsi="Consolas" w:cs="Times New Roman"/>
+          <w:color w:val="FFFFFF"/>
+          <w:sz w:val="21"/>
+          <w:szCs w:val="21"/>
+          <w:lang w:val="en-US" w:eastAsia="ru-RU"/>
+        </w:rPr>
+        <w:t> = </w:t>
+      </w:r>
+      <w:r>
+        <w:rPr>
+          <w:rFonts w:ascii="Consolas" w:eastAsia="Times New Roman" w:hAnsi="Consolas" w:cs="Times New Roman"/>
+          <w:color w:val="B3CCFF"/>
+          <w:sz w:val="21"/>
+          <w:szCs w:val="21"/>
+          <w:lang w:val="en-US" w:eastAsia="ru-RU"/>
+        </w:rPr>
+        <w:t>False</w:t>
+      </w:r>
+    </w:p>
+    <w:p>
+      <w:pPr>
+        <w:shd w:val="clear" w:color="auto" w:fill="1E1E1E"/>
+        <w:spacing w:after="0" w:line="360" w:lineRule="atLeast"/>
+        <w:rPr>
+          <w:rFonts w:ascii="Consolas" w:eastAsia="Times New Roman" w:hAnsi="Consolas" w:cs="Times New Roman"/>
+          <w:color w:val="FFFFFF"/>
+          <w:sz w:val="21"/>
+          <w:szCs w:val="21"/>
+          <w:lang w:val="en-US" w:eastAsia="ru-RU"/>
+        </w:rPr>
+      </w:pPr>
+      <w:r>
+        <w:rPr>
+          <w:rFonts w:ascii="Consolas" w:eastAsia="Times New Roman" w:hAnsi="Consolas" w:cs="Times New Roman"/>
+          <w:color w:val="FFFFFF"/>
+          <w:sz w:val="21"/>
+          <w:szCs w:val="21"/>
+          <w:lang w:val="en-US" w:eastAsia="ru-RU"/>
+        </w:rPr>
+        <w:t>  </w:t>
+      </w:r>
+      <w:r>
+        <w:rPr>
+          <w:rFonts w:ascii="Consolas" w:eastAsia="Times New Roman" w:hAnsi="Consolas" w:cs="Times New Roman"/>
+          <w:color w:val="FF8973"/>
+          <w:sz w:val="21"/>
+          <w:szCs w:val="21"/>
+          <w:lang w:val="en-US" w:eastAsia="ru-RU"/>
+        </w:rPr>
+        <w:t>latitude</w:t>
+      </w:r>
+      <w:r>
+        <w:rPr>
+          <w:rFonts w:ascii="Consolas" w:eastAsia="Times New Roman" w:hAnsi="Consolas" w:cs="Times New Roman"/>
+          <w:color w:val="FFFFFF"/>
+          <w:sz w:val="21"/>
+          <w:szCs w:val="21"/>
+          <w:lang w:val="en-US" w:eastAsia="ru-RU"/>
+        </w:rPr>
+        <w:t> = </w:t>
+      </w:r>
+      <w:r>
+        <w:rPr>
+          <w:rFonts w:ascii="Consolas" w:eastAsia="Times New Roman" w:hAnsi="Consolas" w:cs="Times New Roman"/>
+          <w:color w:val="FF8973"/>
+          <w:sz w:val="21"/>
+          <w:szCs w:val="21"/>
+          <w:lang w:val="en-US" w:eastAsia="ru-RU"/>
+        </w:rPr>
+        <w:t>-999999</w:t>
+      </w:r>
+    </w:p>
+    <w:p>
+      <w:pPr>
+        <w:shd w:val="clear" w:color="auto" w:fill="1E1E1E"/>
+        <w:spacing w:after="0" w:line="360" w:lineRule="atLeast"/>
+        <w:rPr>
+          <w:rFonts w:ascii="Consolas" w:eastAsia="Times New Roman" w:hAnsi="Consolas" w:cs="Times New Roman"/>
+          <w:color w:val="FFFFFF"/>
+          <w:sz w:val="21"/>
+          <w:szCs w:val="21"/>
+          <w:lang w:val="en-US" w:eastAsia="ru-RU"/>
+        </w:rPr>
+      </w:pPr>
+      <w:r>
+        <w:rPr>
+          <w:rFonts w:ascii="Consolas" w:eastAsia="Times New Roman" w:hAnsi="Consolas" w:cs="Times New Roman"/>
+          <w:color w:val="FFFFFF"/>
+          <w:sz w:val="21"/>
+          <w:szCs w:val="21"/>
+          <w:lang w:val="en-US" w:eastAsia="ru-RU"/>
+        </w:rPr>
+        <w:t>  </w:t>
+      </w:r>
+      <w:r>
+        <w:rPr>
+          <w:rFonts w:ascii="Consolas" w:eastAsia="Times New Roman" w:hAnsi="Consolas" w:cs="Times New Roman"/>
+          <w:color w:val="FF8973"/>
+          <w:sz w:val="21"/>
+          <w:szCs w:val="21"/>
+          <w:lang w:val="en-US" w:eastAsia="ru-RU"/>
+        </w:rPr>
+        <w:t>longitude</w:t>
+      </w:r>
+      <w:r>
+        <w:rPr>
+          <w:rFonts w:ascii="Consolas" w:eastAsia="Times New Roman" w:hAnsi="Consolas" w:cs="Times New Roman"/>
+          <w:color w:val="FFFFFF"/>
+          <w:sz w:val="21"/>
+          <w:szCs w:val="21"/>
+          <w:lang w:val="en-US" w:eastAsia="ru-RU"/>
+        </w:rPr>
+        <w:t> = </w:t>
+      </w:r>
+      <w:r>
+        <w:rPr>
+          <w:rFonts w:ascii="Consolas" w:eastAsia="Times New Roman" w:hAnsi="Consolas" w:cs="Times New Roman"/>
+          <w:color w:val="FF8973"/>
+          <w:sz w:val="21"/>
+          <w:szCs w:val="21"/>
+          <w:lang w:val="en-US" w:eastAsia="ru-RU"/>
+        </w:rPr>
+        <w:t>-999999</w:t>
+      </w:r>
+    </w:p>
+    <w:p>
+      <w:pPr>
+        <w:shd w:val="clear" w:color="auto" w:fill="1E1E1E"/>
+        <w:spacing w:after="0" w:line="360" w:lineRule="atLeast"/>
+        <w:rPr>
+          <w:rFonts w:ascii="Consolas" w:eastAsia="Times New Roman" w:hAnsi="Consolas" w:cs="Times New Roman"/>
+          <w:color w:val="FFFFFF"/>
+          <w:sz w:val="21"/>
+          <w:szCs w:val="21"/>
+          <w:lang w:val="en-US" w:eastAsia="ru-RU"/>
+        </w:rPr>
+      </w:pPr>
+    </w:p>
+    <w:p>
+      <w:pPr>
+        <w:shd w:val="clear" w:color="auto" w:fill="1E1E1E"/>
+        <w:spacing w:after="0" w:line="360" w:lineRule="atLeast"/>
+        <w:rPr>
+          <w:rFonts w:ascii="Consolas" w:eastAsia="Times New Roman" w:hAnsi="Consolas" w:cs="Times New Roman"/>
+          <w:color w:val="FFFFFF"/>
+          <w:sz w:val="21"/>
+          <w:szCs w:val="21"/>
+          <w:lang w:val="en-US" w:eastAsia="ru-RU"/>
+        </w:rPr>
+      </w:pPr>
+      <w:r>
+        <w:rPr>
+          <w:rFonts w:ascii="Consolas" w:eastAsia="Times New Roman" w:hAnsi="Consolas" w:cs="Times New Roman"/>
+          <w:color w:val="FFFFFF"/>
+          <w:sz w:val="21"/>
+          <w:szCs w:val="21"/>
+          <w:lang w:val="en-US" w:eastAsia="ru-RU"/>
+        </w:rPr>
+        <w:t>  </w:t>
+      </w:r>
+      <w:r>
+        <w:rPr>
+          <w:rFonts w:ascii="Consolas" w:eastAsia="Times New Roman" w:hAnsi="Consolas" w:cs="Times New Roman"/>
+          <w:color w:val="B3CCFF"/>
+          <w:sz w:val="21"/>
+          <w:szCs w:val="21"/>
+          <w:lang w:val="en-US" w:eastAsia="ru-RU"/>
+        </w:rPr>
+        <w:t>def __init_</w:t>
+      </w:r>
+      <w:proofErr w:type="gramStart"/>
+      <w:r>
+        <w:rPr>
+          <w:rFonts w:ascii="Consolas" w:eastAsia="Times New Roman" w:hAnsi="Consolas" w:cs="Times New Roman"/>
+          <w:color w:val="B3CCFF"/>
+          <w:sz w:val="21"/>
+          <w:szCs w:val="21"/>
+          <w:lang w:val="en-US" w:eastAsia="ru-RU"/>
+        </w:rPr>
+        <w:t>_</w:t>
+      </w:r>
+      <w:r>
+        <w:rPr>
+          <w:rFonts w:ascii="Consolas" w:eastAsia="Times New Roman" w:hAnsi="Consolas" w:cs="Times New Roman"/>
+          <w:color w:val="FFFFFF"/>
+          <w:sz w:val="21"/>
+          <w:szCs w:val="21"/>
+          <w:lang w:val="en-US" w:eastAsia="ru-RU"/>
+        </w:rPr>
+        <w:t>(</w:t>
+      </w:r>
+      <w:proofErr w:type="gramEnd"/>
+      <w:r>
+        <w:rPr>
+          <w:rFonts w:ascii="Consolas" w:eastAsia="Times New Roman" w:hAnsi="Consolas" w:cs="Times New Roman"/>
+          <w:color w:val="FF8973"/>
+          <w:sz w:val="21"/>
+          <w:szCs w:val="21"/>
+          <w:lang w:val="en-US" w:eastAsia="ru-RU"/>
+        </w:rPr>
+        <w:t>self</w:t>
+      </w:r>
+      <w:r>
+        <w:rPr>
+          <w:rFonts w:ascii="Consolas" w:eastAsia="Times New Roman" w:hAnsi="Consolas" w:cs="Times New Roman"/>
+          <w:color w:val="FFFFFF"/>
+          <w:sz w:val="21"/>
+          <w:szCs w:val="21"/>
+          <w:lang w:val="en-US" w:eastAsia="ru-RU"/>
+        </w:rPr>
+        <w:t>, </w:t>
+      </w:r>
+      <w:r>
+        <w:rPr>
+          <w:rFonts w:ascii="Consolas" w:eastAsia="Times New Roman" w:hAnsi="Consolas" w:cs="Times New Roman"/>
+          <w:color w:val="FF8973"/>
+          <w:sz w:val="21"/>
+          <w:szCs w:val="21"/>
+          <w:lang w:val="en-US" w:eastAsia="ru-RU"/>
+        </w:rPr>
+        <w:t>motor_speed</w:t>
+      </w:r>
+      <w:r>
+        <w:rPr>
+          <w:rFonts w:ascii="Consolas" w:eastAsia="Times New Roman" w:hAnsi="Consolas" w:cs="Times New Roman"/>
+          <w:color w:val="FFFFFF"/>
+          <w:sz w:val="21"/>
+          <w:szCs w:val="21"/>
+          <w:lang w:val="en-US" w:eastAsia="ru-RU"/>
+        </w:rPr>
+        <w:t> = </w:t>
+      </w:r>
+      <w:r>
+        <w:rPr>
+          <w:rFonts w:ascii="Consolas" w:eastAsia="Times New Roman" w:hAnsi="Consolas" w:cs="Times New Roman"/>
+          <w:color w:val="FF8973"/>
+          <w:sz w:val="21"/>
+          <w:szCs w:val="21"/>
+          <w:lang w:val="en-US" w:eastAsia="ru-RU"/>
+        </w:rPr>
+        <w:t>0</w:t>
+      </w:r>
+      <w:r>
+        <w:rPr>
+          <w:rFonts w:ascii="Consolas" w:eastAsia="Times New Roman" w:hAnsi="Consolas" w:cs="Times New Roman"/>
+          <w:color w:val="FFFFFF"/>
+          <w:sz w:val="21"/>
+          <w:szCs w:val="21"/>
+          <w:lang w:val="en-US" w:eastAsia="ru-RU"/>
+        </w:rPr>
+        <w:t>, </w:t>
+      </w:r>
+      <w:r>
+        <w:rPr>
+          <w:rFonts w:ascii="Consolas" w:eastAsia="Times New Roman" w:hAnsi="Consolas" w:cs="Times New Roman"/>
+          <w:color w:val="FF8973"/>
+          <w:sz w:val="21"/>
+          <w:szCs w:val="21"/>
+          <w:lang w:val="en-US" w:eastAsia="ru-RU"/>
+        </w:rPr>
+        <w:t>direction</w:t>
+      </w:r>
+      <w:r>
+        <w:rPr>
+          <w:rFonts w:ascii="Consolas" w:eastAsia="Times New Roman" w:hAnsi="Consolas" w:cs="Times New Roman"/>
+          <w:color w:val="FFFFFF"/>
+          <w:sz w:val="21"/>
+          <w:szCs w:val="21"/>
+          <w:lang w:val="en-US" w:eastAsia="ru-RU"/>
+        </w:rPr>
+        <w:t> = </w:t>
+      </w:r>
+      <w:r>
+        <w:rPr>
+          <w:rFonts w:ascii="Consolas" w:eastAsia="Times New Roman" w:hAnsi="Consolas" w:cs="Times New Roman"/>
+          <w:color w:val="FF8973"/>
+          <w:sz w:val="21"/>
+          <w:szCs w:val="21"/>
+          <w:lang w:val="en-US" w:eastAsia="ru-RU"/>
+        </w:rPr>
+        <w:t>180</w:t>
+      </w:r>
+      <w:r>
+        <w:rPr>
+          <w:rFonts w:ascii="Consolas" w:eastAsia="Times New Roman" w:hAnsi="Consolas" w:cs="Times New Roman"/>
+          <w:color w:val="FFFFFF"/>
+          <w:sz w:val="21"/>
+          <w:szCs w:val="21"/>
+          <w:lang w:val="en-US" w:eastAsia="ru-RU"/>
+        </w:rPr>
+        <w:t>, </w:t>
+      </w:r>
+      <w:r>
+        <w:rPr>
+          <w:rFonts w:ascii="Consolas" w:eastAsia="Times New Roman" w:hAnsi="Consolas" w:cs="Times New Roman"/>
+          <w:color w:val="FF8973"/>
+          <w:sz w:val="21"/>
+          <w:szCs w:val="21"/>
+          <w:lang w:val="en-US" w:eastAsia="ru-RU"/>
+        </w:rPr>
+        <w:t>sensor_range</w:t>
+      </w:r>
+      <w:r>
+        <w:rPr>
+          <w:rFonts w:ascii="Consolas" w:eastAsia="Times New Roman" w:hAnsi="Consolas" w:cs="Times New Roman"/>
+          <w:color w:val="FFFFFF"/>
+          <w:sz w:val="21"/>
+          <w:szCs w:val="21"/>
+          <w:lang w:val="en-US" w:eastAsia="ru-RU"/>
+        </w:rPr>
+        <w:t> = </w:t>
+      </w:r>
+      <w:r>
+        <w:rPr>
+          <w:rFonts w:ascii="Consolas" w:eastAsia="Times New Roman" w:hAnsi="Consolas" w:cs="Times New Roman"/>
+          <w:color w:val="FF8973"/>
+          <w:sz w:val="21"/>
+          <w:szCs w:val="21"/>
+          <w:lang w:val="en-US" w:eastAsia="ru-RU"/>
+        </w:rPr>
+        <w:t>10</w:t>
+      </w:r>
+      <w:r>
+        <w:rPr>
+          <w:rFonts w:ascii="Consolas" w:eastAsia="Times New Roman" w:hAnsi="Consolas" w:cs="Times New Roman"/>
+          <w:color w:val="FFFFFF"/>
+          <w:sz w:val="21"/>
+          <w:szCs w:val="21"/>
+          <w:lang w:val="en-US" w:eastAsia="ru-RU"/>
+        </w:rPr>
+        <w:t>):</w:t>
+      </w:r>
+    </w:p>
+    <w:p>
+      <w:pPr>
+        <w:shd w:val="clear" w:color="auto" w:fill="1E1E1E"/>
+        <w:spacing w:after="0" w:line="360" w:lineRule="atLeast"/>
+        <w:rPr>
+          <w:rFonts w:ascii="Consolas" w:eastAsia="Times New Roman" w:hAnsi="Consolas" w:cs="Times New Roman"/>
+          <w:color w:val="FFFFFF"/>
+          <w:sz w:val="21"/>
+          <w:szCs w:val="21"/>
+          <w:lang w:val="en-US" w:eastAsia="ru-RU"/>
+        </w:rPr>
+      </w:pPr>
+      <w:r>
+        <w:rPr>
+          <w:rFonts w:ascii="Consolas" w:eastAsia="Times New Roman" w:hAnsi="Consolas" w:cs="Times New Roman"/>
+          <w:color w:val="FFFFFF"/>
+          <w:sz w:val="21"/>
+          <w:szCs w:val="21"/>
+          <w:lang w:val="en-US" w:eastAsia="ru-RU"/>
+        </w:rPr>
+        <w:t>        </w:t>
+      </w:r>
+      <w:proofErr w:type="spellStart"/>
+      <w:proofErr w:type="gramStart"/>
+      <w:r>
+        <w:rPr>
+          <w:rFonts w:ascii="Consolas" w:eastAsia="Times New Roman" w:hAnsi="Consolas" w:cs="Times New Roman"/>
+          <w:color w:val="FF8973"/>
+          <w:sz w:val="21"/>
+          <w:szCs w:val="21"/>
+          <w:lang w:val="en-US" w:eastAsia="ru-RU"/>
+        </w:rPr>
+        <w:t>self</w:t>
+      </w:r>
+      <w:r>
+        <w:rPr>
+          <w:rFonts w:ascii="Consolas" w:eastAsia="Times New Roman" w:hAnsi="Consolas" w:cs="Times New Roman"/>
+          <w:color w:val="FFFFFF"/>
+          <w:sz w:val="21"/>
+          <w:szCs w:val="21"/>
+          <w:lang w:val="en-US" w:eastAsia="ru-RU"/>
+        </w:rPr>
+        <w:t>.</w:t>
+      </w:r>
+      <w:r>
+        <w:rPr>
+          <w:rFonts w:ascii="Consolas" w:eastAsia="Times New Roman" w:hAnsi="Consolas" w:cs="Times New Roman"/>
+          <w:color w:val="83FFF5"/>
+          <w:sz w:val="21"/>
+          <w:szCs w:val="21"/>
+          <w:lang w:val="en-US" w:eastAsia="ru-RU"/>
+        </w:rPr>
+        <w:t>motor</w:t>
+      </w:r>
+      <w:proofErr w:type="gramEnd"/>
+      <w:r>
+        <w:rPr>
+          <w:rFonts w:ascii="Consolas" w:eastAsia="Times New Roman" w:hAnsi="Consolas" w:cs="Times New Roman"/>
+          <w:color w:val="83FFF5"/>
+          <w:sz w:val="21"/>
+          <w:szCs w:val="21"/>
+          <w:lang w:val="en-US" w:eastAsia="ru-RU"/>
+        </w:rPr>
+        <w:t>_speed</w:t>
+      </w:r>
+      <w:proofErr w:type="spellEnd"/>
+      <w:r>
+        <w:rPr>
+          <w:rFonts w:ascii="Consolas" w:eastAsia="Times New Roman" w:hAnsi="Consolas" w:cs="Times New Roman"/>
+          <w:color w:val="FFFFFF"/>
+          <w:sz w:val="21"/>
+          <w:szCs w:val="21"/>
+          <w:lang w:val="en-US" w:eastAsia="ru-RU"/>
+        </w:rPr>
+        <w:t> = </w:t>
+      </w:r>
+      <w:proofErr w:type="spellStart"/>
+      <w:r>
+        <w:rPr>
+          <w:rFonts w:ascii="Consolas" w:eastAsia="Times New Roman" w:hAnsi="Consolas" w:cs="Times New Roman"/>
+          <w:color w:val="FF8973"/>
+          <w:sz w:val="21"/>
+          <w:szCs w:val="21"/>
+          <w:lang w:val="en-US" w:eastAsia="ru-RU"/>
+        </w:rPr>
+        <w:t>motor_speed</w:t>
+      </w:r>
+      <w:proofErr w:type="spellEnd"/>
+    </w:p>
+    <w:p>
+      <w:pPr>
+        <w:shd w:val="clear" w:color="auto" w:fill="1E1E1E"/>
+        <w:spacing w:after="0" w:line="360" w:lineRule="atLeast"/>
+        <w:rPr>
+          <w:rFonts w:ascii="Consolas" w:eastAsia="Times New Roman" w:hAnsi="Consolas" w:cs="Times New Roman"/>
+          <w:color w:val="FFFFFF"/>
+          <w:sz w:val="21"/>
+          <w:szCs w:val="21"/>
+          <w:lang w:val="en-US" w:eastAsia="ru-RU"/>
+        </w:rPr>
+      </w:pPr>
+      <w:r>
+        <w:rPr>
+          <w:rFonts w:ascii="Consolas" w:eastAsia="Times New Roman" w:hAnsi="Consolas" w:cs="Times New Roman"/>
+          <w:color w:val="FFFFFF"/>
+          <w:sz w:val="21"/>
+          <w:szCs w:val="21"/>
+          <w:lang w:val="en-US" w:eastAsia="ru-RU"/>
+        </w:rPr>
+        <w:t>        </w:t>
+      </w:r>
+      <w:proofErr w:type="spellStart"/>
+      <w:proofErr w:type="gramStart"/>
+      <w:r>
+        <w:rPr>
+          <w:rFonts w:ascii="Consolas" w:eastAsia="Times New Roman" w:hAnsi="Consolas" w:cs="Times New Roman"/>
+          <w:color w:val="FF8973"/>
+          <w:sz w:val="21"/>
+          <w:szCs w:val="21"/>
+          <w:lang w:val="en-US" w:eastAsia="ru-RU"/>
+        </w:rPr>
+        <w:t>self</w:t>
+      </w:r>
+      <w:r>
+        <w:rPr>
+          <w:rFonts w:ascii="Consolas" w:eastAsia="Times New Roman" w:hAnsi="Consolas" w:cs="Times New Roman"/>
+          <w:color w:val="FFFFFF"/>
+          <w:sz w:val="21"/>
+          <w:szCs w:val="21"/>
+          <w:lang w:val="en-US" w:eastAsia="ru-RU"/>
+        </w:rPr>
+        <w:t>.</w:t>
+      </w:r>
+      <w:r>
+        <w:rPr>
+          <w:rFonts w:ascii="Consolas" w:eastAsia="Times New Roman" w:hAnsi="Consolas" w:cs="Times New Roman"/>
+          <w:color w:val="83FFF5"/>
+          <w:sz w:val="21"/>
+          <w:szCs w:val="21"/>
+          <w:lang w:val="en-US" w:eastAsia="ru-RU"/>
+        </w:rPr>
+        <w:t>direction</w:t>
+      </w:r>
+      <w:proofErr w:type="spellEnd"/>
+      <w:proofErr w:type="gramEnd"/>
+      <w:r>
+        <w:rPr>
+          <w:rFonts w:ascii="Consolas" w:eastAsia="Times New Roman" w:hAnsi="Consolas" w:cs="Times New Roman"/>
+          <w:color w:val="FFFFFF"/>
+          <w:sz w:val="21"/>
+          <w:szCs w:val="21"/>
+          <w:lang w:val="en-US" w:eastAsia="ru-RU"/>
+        </w:rPr>
+        <w:t> = </w:t>
+      </w:r>
+      <w:r>
+        <w:rPr>
+          <w:rFonts w:ascii="Consolas" w:eastAsia="Times New Roman" w:hAnsi="Consolas" w:cs="Times New Roman"/>
+          <w:color w:val="FF8973"/>
+          <w:sz w:val="21"/>
+          <w:szCs w:val="21"/>
+          <w:lang w:val="en-US" w:eastAsia="ru-RU"/>
+        </w:rPr>
+        <w:t>direction</w:t>
+      </w:r>
+    </w:p>
+    <w:p>
+      <w:pPr>
+        <w:shd w:val="clear" w:color="auto" w:fill="1E1E1E"/>
+        <w:spacing w:after="0" w:line="360" w:lineRule="atLeast"/>
+        <w:rPr>
+          <w:rFonts w:ascii="Consolas" w:eastAsia="Times New Roman" w:hAnsi="Consolas" w:cs="Times New Roman"/>
+          <w:color w:val="FFFFFF"/>
+          <w:sz w:val="21"/>
+          <w:szCs w:val="21"/>
+          <w:lang w:val="en-US" w:eastAsia="ru-RU"/>
+        </w:rPr>
+      </w:pPr>
+      <w:r>
+        <w:rPr>
+          <w:rFonts w:ascii="Consolas" w:eastAsia="Times New Roman" w:hAnsi="Consolas" w:cs="Times New Roman"/>
+          <w:color w:val="FFFFFF"/>
+          <w:sz w:val="21"/>
+          <w:szCs w:val="21"/>
+          <w:lang w:val="en-US" w:eastAsia="ru-RU"/>
+        </w:rPr>
+        <w:t>        </w:t>
+      </w:r>
+      <w:proofErr w:type="spellStart"/>
+      <w:proofErr w:type="gramStart"/>
+      <w:r>
+        <w:rPr>
+          <w:rFonts w:ascii="Consolas" w:eastAsia="Times New Roman" w:hAnsi="Consolas" w:cs="Times New Roman"/>
+          <w:color w:val="FF8973"/>
+          <w:sz w:val="21"/>
+          <w:szCs w:val="21"/>
+          <w:lang w:val="en-US" w:eastAsia="ru-RU"/>
+        </w:rPr>
+        <w:t>self</w:t>
+      </w:r>
+      <w:r>
+        <w:rPr>
+          <w:rFonts w:ascii="Consolas" w:eastAsia="Times New Roman" w:hAnsi="Consolas" w:cs="Times New Roman"/>
+          <w:color w:val="FFFFFF"/>
+          <w:sz w:val="21"/>
+          <w:szCs w:val="21"/>
+          <w:lang w:val="en-US" w:eastAsia="ru-RU"/>
+        </w:rPr>
+        <w:t>.</w:t>
+      </w:r>
+      <w:r>
+        <w:rPr>
+          <w:rFonts w:ascii="Consolas" w:eastAsia="Times New Roman" w:hAnsi="Consolas" w:cs="Times New Roman"/>
+          <w:color w:val="83FFF5"/>
+          <w:sz w:val="21"/>
+          <w:szCs w:val="21"/>
+          <w:lang w:val="en-US" w:eastAsia="ru-RU"/>
+        </w:rPr>
+        <w:t>sensor</w:t>
+      </w:r>
+      <w:proofErr w:type="gramEnd"/>
+      <w:r>
+        <w:rPr>
+          <w:rFonts w:ascii="Consolas" w:eastAsia="Times New Roman" w:hAnsi="Consolas" w:cs="Times New Roman"/>
+          <w:color w:val="83FFF5"/>
+          <w:sz w:val="21"/>
+          <w:szCs w:val="21"/>
+          <w:lang w:val="en-US" w:eastAsia="ru-RU"/>
+        </w:rPr>
+        <w:t>_range</w:t>
+      </w:r>
+      <w:proofErr w:type="spellEnd"/>
+      <w:r>
+        <w:rPr>
+          <w:rFonts w:ascii="Consolas" w:eastAsia="Times New Roman" w:hAnsi="Consolas" w:cs="Times New Roman"/>
+          <w:color w:val="FFFFFF"/>
+          <w:sz w:val="21"/>
+          <w:szCs w:val="21"/>
+          <w:lang w:val="en-US" w:eastAsia="ru-RU"/>
+        </w:rPr>
+        <w:t> = </w:t>
+      </w:r>
+      <w:proofErr w:type="spellStart"/>
+      <w:r>
+        <w:rPr>
+          <w:rFonts w:ascii="Consolas" w:eastAsia="Times New Roman" w:hAnsi="Consolas" w:cs="Times New Roman"/>
+          <w:color w:val="FF8973"/>
+          <w:sz w:val="21"/>
+          <w:szCs w:val="21"/>
+          <w:lang w:val="en-US" w:eastAsia="ru-RU"/>
+        </w:rPr>
+        <w:t>sensor_range</w:t>
+      </w:r>
+      <w:proofErr w:type="spellEnd"/>
+    </w:p>
+    <w:p>
+      <w:pPr>
+        <w:shd w:val="clear" w:color="auto" w:fill="1E1E1E"/>
+        <w:spacing w:after="0" w:line="360" w:lineRule="atLeast"/>
+        <w:rPr>
+          <w:rFonts w:ascii="Consolas" w:eastAsia="Times New Roman" w:hAnsi="Consolas" w:cs="Times New Roman"/>
+          <w:color w:val="FFFFFF"/>
+          <w:sz w:val="21"/>
+          <w:szCs w:val="21"/>
+          <w:lang w:val="en-US" w:eastAsia="ru-RU"/>
+        </w:rPr>
+      </w:pPr>
+      <w:r>
+        <w:rPr>
+          <w:rFonts w:ascii="Consolas" w:eastAsia="Times New Roman" w:hAnsi="Consolas" w:cs="Times New Roman"/>
+          <w:color w:val="FFFFFF"/>
+          <w:sz w:val="21"/>
+          <w:szCs w:val="21"/>
+          <w:lang w:val="en-US" w:eastAsia="ru-RU"/>
+        </w:rPr>
+        <w:t>    </w:t>
+      </w:r>
+    </w:p>
+    <w:p>
+      <w:pPr>
+        <w:shd w:val="clear" w:color="auto" w:fill="1E1E1E"/>
+        <w:spacing w:after="0" w:line="360" w:lineRule="atLeast"/>
+        <w:rPr>
+          <w:rFonts w:ascii="Consolas" w:eastAsia="Times New Roman" w:hAnsi="Consolas" w:cs="Times New Roman"/>
+          <w:color w:val="FFFFFF"/>
+          <w:sz w:val="21"/>
+          <w:szCs w:val="21"/>
+          <w:lang w:val="en-US" w:eastAsia="ru-RU"/>
+        </w:rPr>
+      </w:pPr>
+      <w:r>
+        <w:rPr>
+          <w:rFonts w:ascii="Consolas" w:eastAsia="Times New Roman" w:hAnsi="Consolas" w:cs="Times New Roman"/>
+          <w:color w:val="FFFFFF"/>
+          <w:sz w:val="21"/>
+          <w:szCs w:val="21"/>
+          <w:lang w:val="en-US" w:eastAsia="ru-RU"/>
+        </w:rPr>
+        <w:t>  </w:t>
+      </w:r>
+      <w:r>
+        <w:rPr>
+          <w:rFonts w:ascii="Consolas" w:eastAsia="Times New Roman" w:hAnsi="Consolas" w:cs="Times New Roman"/>
+          <w:color w:val="B3CCFF"/>
+          <w:sz w:val="21"/>
+          <w:szCs w:val="21"/>
+          <w:lang w:val="en-US" w:eastAsia="ru-RU"/>
+        </w:rPr>
+        <w:t>def </w:t>
+      </w:r>
+      <w:proofErr w:type="spellStart"/>
+      <w:r>
+        <w:rPr>
+          <w:rFonts w:ascii="Consolas" w:eastAsia="Times New Roman" w:hAnsi="Consolas" w:cs="Times New Roman"/>
+          <w:color w:val="B3CCFF"/>
+          <w:sz w:val="21"/>
+          <w:szCs w:val="21"/>
+          <w:lang w:val="en-US" w:eastAsia="ru-RU"/>
+        </w:rPr>
+        <w:t>control_</w:t>
+      </w:r>
+      <w:proofErr w:type="gramStart"/>
+      <w:r>
+        <w:rPr>
+          <w:rFonts w:ascii="Consolas" w:eastAsia="Times New Roman" w:hAnsi="Consolas" w:cs="Times New Roman"/>
+          <w:color w:val="B3CCFF"/>
+          <w:sz w:val="21"/>
+          <w:szCs w:val="21"/>
+          <w:lang w:val="en-US" w:eastAsia="ru-RU"/>
+        </w:rPr>
+        <w:t>bot</w:t>
+      </w:r>
+      <w:proofErr w:type="spellEnd"/>
+      <w:r>
+        <w:rPr>
+          <w:rFonts w:ascii="Consolas" w:eastAsia="Times New Roman" w:hAnsi="Consolas" w:cs="Times New Roman"/>
+          <w:color w:val="FFFFFF"/>
+          <w:sz w:val="21"/>
+          <w:szCs w:val="21"/>
+          <w:lang w:val="en-US" w:eastAsia="ru-RU"/>
+        </w:rPr>
+        <w:t>(</w:t>
+      </w:r>
+      <w:proofErr w:type="gramEnd"/>
+      <w:r>
+        <w:rPr>
+          <w:rFonts w:ascii="Consolas" w:eastAsia="Times New Roman" w:hAnsi="Consolas" w:cs="Times New Roman"/>
+          <w:color w:val="FF8973"/>
+          <w:sz w:val="21"/>
+          <w:szCs w:val="21"/>
+          <w:lang w:val="en-US" w:eastAsia="ru-RU"/>
+        </w:rPr>
+        <w:t>self</w:t>
+      </w:r>
+      <w:r>
+        <w:rPr>
+          <w:rFonts w:ascii="Consolas" w:eastAsia="Times New Roman" w:hAnsi="Consolas" w:cs="Times New Roman"/>
+          <w:color w:val="FFFFFF"/>
+          <w:sz w:val="21"/>
+          <w:szCs w:val="21"/>
+          <w:lang w:val="en-US" w:eastAsia="ru-RU"/>
+        </w:rPr>
+        <w:t>, </w:t>
+      </w:r>
+      <w:proofErr w:type="spellStart"/>
+      <w:r>
+        <w:rPr>
+          <w:rFonts w:ascii="Consolas" w:eastAsia="Times New Roman" w:hAnsi="Consolas" w:cs="Times New Roman"/>
+          <w:color w:val="FF8973"/>
+          <w:sz w:val="21"/>
+          <w:szCs w:val="21"/>
+          <w:lang w:val="en-US" w:eastAsia="ru-RU"/>
+        </w:rPr>
+        <w:t>new_speed</w:t>
+      </w:r>
+      <w:proofErr w:type="spellEnd"/>
+      <w:r>
+        <w:rPr>
+          <w:rFonts w:ascii="Consolas" w:eastAsia="Times New Roman" w:hAnsi="Consolas" w:cs="Times New Roman"/>
+          <w:color w:val="FFFFFF"/>
+          <w:sz w:val="21"/>
+          <w:szCs w:val="21"/>
+          <w:lang w:val="en-US" w:eastAsia="ru-RU"/>
+        </w:rPr>
+        <w:t>, </w:t>
+      </w:r>
+      <w:proofErr w:type="spellStart"/>
+      <w:r>
+        <w:rPr>
+          <w:rFonts w:ascii="Consolas" w:eastAsia="Times New Roman" w:hAnsi="Consolas" w:cs="Times New Roman"/>
+          <w:color w:val="FF8973"/>
+          <w:sz w:val="21"/>
+          <w:szCs w:val="21"/>
+          <w:lang w:val="en-US" w:eastAsia="ru-RU"/>
+        </w:rPr>
+        <w:t>new_direction</w:t>
+      </w:r>
+      <w:proofErr w:type="spellEnd"/>
+      <w:r>
+        <w:rPr>
+          <w:rFonts w:ascii="Consolas" w:eastAsia="Times New Roman" w:hAnsi="Consolas" w:cs="Times New Roman"/>
+          <w:color w:val="FFFFFF"/>
+          <w:sz w:val="21"/>
+          <w:szCs w:val="21"/>
+          <w:lang w:val="en-US" w:eastAsia="ru-RU"/>
+        </w:rPr>
+        <w:t>):</w:t>
+      </w:r>
+    </w:p>
+    <w:p>
+      <w:pPr>
+        <w:shd w:val="clear" w:color="auto" w:fill="1E1E1E"/>
+        <w:spacing w:after="0" w:line="360" w:lineRule="atLeast"/>
+        <w:rPr>
+          <w:rFonts w:ascii="Consolas" w:eastAsia="Times New Roman" w:hAnsi="Consolas" w:cs="Times New Roman"/>
+          <w:color w:val="FFFFFF"/>
+          <w:sz w:val="21"/>
+          <w:szCs w:val="21"/>
+          <w:lang w:val="en-US" w:eastAsia="ru-RU"/>
+        </w:rPr>
+      </w:pPr>
+      <w:r>
+        <w:rPr>
+          <w:rFonts w:ascii="Consolas" w:eastAsia="Times New Roman" w:hAnsi="Consolas" w:cs="Times New Roman"/>
+          <w:color w:val="FFFFFF"/>
+          <w:sz w:val="21"/>
+          <w:szCs w:val="21"/>
+          <w:lang w:val="en-US" w:eastAsia="ru-RU"/>
+        </w:rPr>
+        <w:t>        </w:t>
+      </w:r>
+      <w:proofErr w:type="spellStart"/>
+      <w:proofErr w:type="gramStart"/>
+      <w:r>
+        <w:rPr>
+          <w:rFonts w:ascii="Consolas" w:eastAsia="Times New Roman" w:hAnsi="Consolas" w:cs="Times New Roman"/>
+          <w:color w:val="FF8973"/>
+          <w:sz w:val="21"/>
+          <w:szCs w:val="21"/>
+          <w:lang w:val="en-US" w:eastAsia="ru-RU"/>
+        </w:rPr>
+        <w:t>self</w:t>
+      </w:r>
+      <w:r>
+        <w:rPr>
+          <w:rFonts w:ascii="Consolas" w:eastAsia="Times New Roman" w:hAnsi="Consolas" w:cs="Times New Roman"/>
+          <w:color w:val="FFFFFF"/>
+          <w:sz w:val="21"/>
+          <w:szCs w:val="21"/>
+          <w:lang w:val="en-US" w:eastAsia="ru-RU"/>
+        </w:rPr>
+        <w:t>.</w:t>
+      </w:r>
+      <w:r>
+        <w:rPr>
+          <w:rFonts w:ascii="Consolas" w:eastAsia="Times New Roman" w:hAnsi="Consolas" w:cs="Times New Roman"/>
+          <w:color w:val="83FFF5"/>
+          <w:sz w:val="21"/>
+          <w:szCs w:val="21"/>
+          <w:lang w:val="en-US" w:eastAsia="ru-RU"/>
+        </w:rPr>
+        <w:t>motor</w:t>
+      </w:r>
+      <w:proofErr w:type="gramEnd"/>
+      <w:r>
+        <w:rPr>
+          <w:rFonts w:ascii="Consolas" w:eastAsia="Times New Roman" w:hAnsi="Consolas" w:cs="Times New Roman"/>
+          <w:color w:val="83FFF5"/>
+          <w:sz w:val="21"/>
+          <w:szCs w:val="21"/>
+          <w:lang w:val="en-US" w:eastAsia="ru-RU"/>
+        </w:rPr>
+        <w:t>_speed</w:t>
+      </w:r>
+      <w:proofErr w:type="spellEnd"/>
+      <w:r>
+        <w:rPr>
+          <w:rFonts w:ascii="Consolas" w:eastAsia="Times New Roman" w:hAnsi="Consolas" w:cs="Times New Roman"/>
+          <w:color w:val="FFFFFF"/>
+          <w:sz w:val="21"/>
+          <w:szCs w:val="21"/>
+          <w:lang w:val="en-US" w:eastAsia="ru-RU"/>
+        </w:rPr>
+        <w:t> = </w:t>
+      </w:r>
+      <w:proofErr w:type="spellStart"/>
+      <w:r>
+        <w:rPr>
+          <w:rFonts w:ascii="Consolas" w:eastAsia="Times New Roman" w:hAnsi="Consolas" w:cs="Times New Roman"/>
+          <w:color w:val="FF8973"/>
+          <w:sz w:val="21"/>
+          <w:szCs w:val="21"/>
+          <w:lang w:val="en-US" w:eastAsia="ru-RU"/>
+        </w:rPr>
+        <w:t>new_speed</w:t>
+      </w:r>
+      <w:proofErr w:type="spellEnd"/>
+    </w:p>
+    <w:p>
+      <w:pPr>
+        <w:shd w:val="clear" w:color="auto" w:fill="1E1E1E"/>
+        <w:spacing w:after="0" w:line="360" w:lineRule="atLeast"/>
+        <w:rPr>
+          <w:rFonts w:ascii="Consolas" w:eastAsia="Times New Roman" w:hAnsi="Consolas" w:cs="Times New Roman"/>
+          <w:color w:val="FFFFFF"/>
+          <w:sz w:val="21"/>
+          <w:szCs w:val="21"/>
+          <w:lang w:val="en-US" w:eastAsia="ru-RU"/>
+        </w:rPr>
+      </w:pPr>
+      <w:r>
+        <w:rPr>
+          <w:rFonts w:ascii="Consolas" w:eastAsia="Times New Roman" w:hAnsi="Consolas" w:cs="Times New Roman"/>
+          <w:color w:val="FFFFFF"/>
+          <w:sz w:val="21"/>
+          <w:szCs w:val="21"/>
+          <w:lang w:val="en-US" w:eastAsia="ru-RU"/>
+        </w:rPr>
+        <w:t>        </w:t>
+      </w:r>
+      <w:proofErr w:type="spellStart"/>
+      <w:proofErr w:type="gramStart"/>
+      <w:r>
+        <w:rPr>
+          <w:rFonts w:ascii="Consolas" w:eastAsia="Times New Roman" w:hAnsi="Consolas" w:cs="Times New Roman"/>
+          <w:color w:val="FF8973"/>
+          <w:sz w:val="21"/>
+          <w:szCs w:val="21"/>
+          <w:lang w:val="en-US" w:eastAsia="ru-RU"/>
+        </w:rPr>
+        <w:t>self</w:t>
+      </w:r>
+      <w:r>
+        <w:rPr>
+          <w:rFonts w:ascii="Consolas" w:eastAsia="Times New Roman" w:hAnsi="Consolas" w:cs="Times New Roman"/>
+          <w:color w:val="FFFFFF"/>
+          <w:sz w:val="21"/>
+          <w:szCs w:val="21"/>
+          <w:lang w:val="en-US" w:eastAsia="ru-RU"/>
+        </w:rPr>
+        <w:t>.</w:t>
+      </w:r>
+      <w:r>
+        <w:rPr>
+          <w:rFonts w:ascii="Consolas" w:eastAsia="Times New Roman" w:hAnsi="Consolas" w:cs="Times New Roman"/>
+          <w:color w:val="83FFF5"/>
+          <w:sz w:val="21"/>
+          <w:szCs w:val="21"/>
+          <w:lang w:val="en-US" w:eastAsia="ru-RU"/>
+        </w:rPr>
+        <w:t>direction</w:t>
+      </w:r>
+      <w:proofErr w:type="spellEnd"/>
+      <w:proofErr w:type="gramEnd"/>
+      <w:r>
+        <w:rPr>
+          <w:rFonts w:ascii="Consolas" w:eastAsia="Times New Roman" w:hAnsi="Consolas" w:cs="Times New Roman"/>
+          <w:color w:val="FFFFFF"/>
+          <w:sz w:val="21"/>
+          <w:szCs w:val="21"/>
+          <w:lang w:val="en-US" w:eastAsia="ru-RU"/>
+        </w:rPr>
+        <w:t> = </w:t>
+      </w:r>
+      <w:proofErr w:type="spellStart"/>
+      <w:r>
+        <w:rPr>
+          <w:rFonts w:ascii="Consolas" w:eastAsia="Times New Roman" w:hAnsi="Consolas" w:cs="Times New Roman"/>
+          <w:color w:val="FF8973"/>
+          <w:sz w:val="21"/>
+          <w:szCs w:val="21"/>
+          <w:lang w:val="en-US" w:eastAsia="ru-RU"/>
+        </w:rPr>
+        <w:t>new_direction</w:t>
+      </w:r>
+      <w:proofErr w:type="spellEnd"/>
+    </w:p>
+    <w:p>
+      <w:pPr>
+        <w:shd w:val="clear" w:color="auto" w:fill="1E1E1E"/>
+        <w:spacing w:after="0" w:line="360" w:lineRule="atLeast"/>
+        <w:rPr>
+          <w:rFonts w:ascii="Consolas" w:eastAsia="Times New Roman" w:hAnsi="Consolas" w:cs="Times New Roman"/>
+          <w:color w:val="FFFFFF"/>
+          <w:sz w:val="21"/>
+          <w:szCs w:val="21"/>
+          <w:lang w:val="en-US" w:eastAsia="ru-RU"/>
+        </w:rPr>
+      </w:pPr>
+    </w:p>
+    <w:p>
+      <w:pPr>
+        <w:shd w:val="clear" w:color="auto" w:fill="1E1E1E"/>
+        <w:spacing w:after="0" w:line="360" w:lineRule="atLeast"/>
+        <w:rPr>
+          <w:rFonts w:ascii="Consolas" w:eastAsia="Times New Roman" w:hAnsi="Consolas" w:cs="Times New Roman"/>
+          <w:color w:val="FFFFFF"/>
+          <w:sz w:val="21"/>
+          <w:szCs w:val="21"/>
+          <w:lang w:val="en-US" w:eastAsia="ru-RU"/>
+        </w:rPr>
+      </w:pPr>
+      <w:r>
+        <w:rPr>
+          <w:rFonts w:ascii="Consolas" w:eastAsia="Times New Roman" w:hAnsi="Consolas" w:cs="Times New Roman"/>
+          <w:color w:val="FFFFFF"/>
+          <w:sz w:val="21"/>
+          <w:szCs w:val="21"/>
+          <w:lang w:val="en-US" w:eastAsia="ru-RU"/>
+        </w:rPr>
+        <w:t>  </w:t>
+      </w:r>
+      <w:r>
+        <w:rPr>
+          <w:rFonts w:ascii="Consolas" w:eastAsia="Times New Roman" w:hAnsi="Consolas" w:cs="Times New Roman"/>
+          <w:color w:val="B3CCFF"/>
+          <w:sz w:val="21"/>
+          <w:szCs w:val="21"/>
+          <w:lang w:val="en-US" w:eastAsia="ru-RU"/>
+        </w:rPr>
+        <w:t>def </w:t>
+      </w:r>
+      <w:proofErr w:type="spellStart"/>
+      <w:r>
+        <w:rPr>
+          <w:rFonts w:ascii="Consolas" w:eastAsia="Times New Roman" w:hAnsi="Consolas" w:cs="Times New Roman"/>
+          <w:color w:val="B3CCFF"/>
+          <w:sz w:val="21"/>
+          <w:szCs w:val="21"/>
+          <w:lang w:val="en-US" w:eastAsia="ru-RU"/>
+        </w:rPr>
+        <w:t>adjust_</w:t>
+      </w:r>
+      <w:proofErr w:type="gramStart"/>
+      <w:r>
+        <w:rPr>
+          <w:rFonts w:ascii="Consolas" w:eastAsia="Times New Roman" w:hAnsi="Consolas" w:cs="Times New Roman"/>
+          <w:color w:val="B3CCFF"/>
+          <w:sz w:val="21"/>
+          <w:szCs w:val="21"/>
+          <w:lang w:val="en-US" w:eastAsia="ru-RU"/>
+        </w:rPr>
+        <w:t>sensor</w:t>
+      </w:r>
+      <w:proofErr w:type="spellEnd"/>
+      <w:r>
+        <w:rPr>
+          <w:rFonts w:ascii="Consolas" w:eastAsia="Times New Roman" w:hAnsi="Consolas" w:cs="Times New Roman"/>
+          <w:color w:val="FFFFFF"/>
+          <w:sz w:val="21"/>
+          <w:szCs w:val="21"/>
+          <w:lang w:val="en-US" w:eastAsia="ru-RU"/>
+        </w:rPr>
+        <w:t>(</w:t>
+      </w:r>
+      <w:proofErr w:type="gramEnd"/>
+      <w:r>
+        <w:rPr>
+          <w:rFonts w:ascii="Consolas" w:eastAsia="Times New Roman" w:hAnsi="Consolas" w:cs="Times New Roman"/>
+          <w:color w:val="FF8973"/>
+          <w:sz w:val="21"/>
+          <w:szCs w:val="21"/>
+          <w:lang w:val="en-US" w:eastAsia="ru-RU"/>
+        </w:rPr>
+        <w:t>self</w:t>
+      </w:r>
+      <w:r>
+        <w:rPr>
+          <w:rFonts w:ascii="Consolas" w:eastAsia="Times New Roman" w:hAnsi="Consolas" w:cs="Times New Roman"/>
+          <w:color w:val="FFFFFF"/>
+          <w:sz w:val="21"/>
+          <w:szCs w:val="21"/>
+          <w:lang w:val="en-US" w:eastAsia="ru-RU"/>
+        </w:rPr>
+        <w:t>, </w:t>
+      </w:r>
+      <w:proofErr w:type="spellStart"/>
+      <w:r>
+        <w:rPr>
+          <w:rFonts w:ascii="Consolas" w:eastAsia="Times New Roman" w:hAnsi="Consolas" w:cs="Times New Roman"/>
+          <w:color w:val="FF8973"/>
+          <w:sz w:val="21"/>
+          <w:szCs w:val="21"/>
+          <w:lang w:val="en-US" w:eastAsia="ru-RU"/>
+        </w:rPr>
+        <w:t>new_sensor_range</w:t>
+      </w:r>
+      <w:proofErr w:type="spellEnd"/>
+      <w:r>
+        <w:rPr>
+          <w:rFonts w:ascii="Consolas" w:eastAsia="Times New Roman" w:hAnsi="Consolas" w:cs="Times New Roman"/>
+          <w:color w:val="FFFFFF"/>
+          <w:sz w:val="21"/>
+          <w:szCs w:val="21"/>
+          <w:lang w:val="en-US" w:eastAsia="ru-RU"/>
+        </w:rPr>
+        <w:t>):</w:t>
+      </w:r>
+    </w:p>
+    <w:p>
+      <w:pPr>
+        <w:shd w:val="clear" w:color="auto" w:fill="1E1E1E"/>
+        <w:spacing w:after="0" w:line="360" w:lineRule="atLeast"/>
+        <w:rPr>
+          <w:rFonts w:ascii="Consolas" w:eastAsia="Times New Roman" w:hAnsi="Consolas" w:cs="Times New Roman"/>
+          <w:color w:val="FFFFFF"/>
+          <w:sz w:val="21"/>
+          <w:szCs w:val="21"/>
+          <w:lang w:val="en-US" w:eastAsia="ru-RU"/>
+        </w:rPr>
+      </w:pPr>
+      <w:r>
+        <w:rPr>
+          <w:rFonts w:ascii="Consolas" w:eastAsia="Times New Roman" w:hAnsi="Consolas" w:cs="Times New Roman"/>
+          <w:color w:val="FFFFFF"/>
+          <w:sz w:val="21"/>
+          <w:szCs w:val="21"/>
+          <w:lang w:val="en-US" w:eastAsia="ru-RU"/>
+        </w:rPr>
+        <w:t>        </w:t>
+      </w:r>
+      <w:proofErr w:type="spellStart"/>
+      <w:proofErr w:type="gramStart"/>
+      <w:r>
+        <w:rPr>
+          <w:rFonts w:ascii="Consolas" w:eastAsia="Times New Roman" w:hAnsi="Consolas" w:cs="Times New Roman"/>
+          <w:color w:val="FF8973"/>
+          <w:sz w:val="21"/>
+          <w:szCs w:val="21"/>
+          <w:lang w:val="en-US" w:eastAsia="ru-RU"/>
+        </w:rPr>
+        <w:t>self</w:t>
+      </w:r>
+      <w:r>
+        <w:rPr>
+          <w:rFonts w:ascii="Consolas" w:eastAsia="Times New Roman" w:hAnsi="Consolas" w:cs="Times New Roman"/>
+          <w:color w:val="FFFFFF"/>
+          <w:sz w:val="21"/>
+          <w:szCs w:val="21"/>
+          <w:lang w:val="en-US" w:eastAsia="ru-RU"/>
+        </w:rPr>
+        <w:t>.</w:t>
+      </w:r>
+      <w:r>
+        <w:rPr>
+          <w:rFonts w:ascii="Consolas" w:eastAsia="Times New Roman" w:hAnsi="Consolas" w:cs="Times New Roman"/>
+          <w:color w:val="83FFF5"/>
+          <w:sz w:val="21"/>
+          <w:szCs w:val="21"/>
+          <w:lang w:val="en-US" w:eastAsia="ru-RU"/>
+        </w:rPr>
+        <w:t>sensor</w:t>
+      </w:r>
+      <w:proofErr w:type="gramEnd"/>
+      <w:r>
+        <w:rPr>
+          <w:rFonts w:ascii="Consolas" w:eastAsia="Times New Roman" w:hAnsi="Consolas" w:cs="Times New Roman"/>
+          <w:color w:val="83FFF5"/>
+          <w:sz w:val="21"/>
+          <w:szCs w:val="21"/>
+          <w:lang w:val="en-US" w:eastAsia="ru-RU"/>
+        </w:rPr>
+        <w:t>_range</w:t>
+      </w:r>
+      <w:proofErr w:type="spellEnd"/>
+      <w:r>
+        <w:rPr>
+          <w:rFonts w:ascii="Consolas" w:eastAsia="Times New Roman" w:hAnsi="Consolas" w:cs="Times New Roman"/>
+          <w:color w:val="FFFFFF"/>
+          <w:sz w:val="21"/>
+          <w:szCs w:val="21"/>
+          <w:lang w:val="en-US" w:eastAsia="ru-RU"/>
+        </w:rPr>
+        <w:t> = </w:t>
+      </w:r>
+      <w:proofErr w:type="spellStart"/>
+      <w:r>
+        <w:rPr>
+          <w:rFonts w:ascii="Consolas" w:eastAsia="Times New Roman" w:hAnsi="Consolas" w:cs="Times New Roman"/>
+          <w:color w:val="FF8973"/>
+          <w:sz w:val="21"/>
+          <w:szCs w:val="21"/>
+          <w:lang w:val="en-US" w:eastAsia="ru-RU"/>
+        </w:rPr>
+        <w:t>new_sensor_range</w:t>
+      </w:r>
+      <w:proofErr w:type="spellEnd"/>
+    </w:p>
+    <w:p>
+      <w:pPr>
+        <w:shd w:val="clear" w:color="auto" w:fill="1E1E1E"/>
+        <w:spacing w:after="0" w:line="360" w:lineRule="atLeast"/>
+        <w:rPr>
+          <w:rFonts w:ascii="Consolas" w:eastAsia="Times New Roman" w:hAnsi="Consolas" w:cs="Times New Roman"/>
+          <w:color w:val="FFFFFF"/>
+          <w:sz w:val="21"/>
+          <w:szCs w:val="21"/>
+          <w:lang w:val="en-US" w:eastAsia="ru-RU"/>
+        </w:rPr>
+      </w:pPr>
+    </w:p>
+    <w:p>
+      <w:pPr>
+        <w:shd w:val="clear" w:color="auto" w:fill="1E1E1E"/>
+        <w:spacing w:after="0" w:line="360" w:lineRule="atLeast"/>
+        <w:rPr>
+          <w:rFonts w:ascii="Consolas" w:eastAsia="Times New Roman" w:hAnsi="Consolas" w:cs="Times New Roman"/>
+          <w:color w:val="FFFFFF"/>
+          <w:sz w:val="21"/>
+          <w:szCs w:val="21"/>
+          <w:lang w:val="en-US" w:eastAsia="ru-RU"/>
+        </w:rPr>
+      </w:pPr>
+      <w:r>
+        <w:rPr>
+          <w:rFonts w:ascii="Consolas" w:eastAsia="Times New Roman" w:hAnsi="Consolas" w:cs="Times New Roman"/>
+          <w:color w:val="FF8973"/>
+          <w:sz w:val="21"/>
+          <w:szCs w:val="21"/>
+          <w:lang w:val="en-US" w:eastAsia="ru-RU"/>
+        </w:rPr>
+        <w:lastRenderedPageBreak/>
+        <w:t>robot_1</w:t>
+      </w:r>
+      <w:r>
+        <w:rPr>
+          <w:rFonts w:ascii="Consolas" w:eastAsia="Times New Roman" w:hAnsi="Consolas" w:cs="Times New Roman"/>
+          <w:color w:val="FFFFFF"/>
+          <w:sz w:val="21"/>
+          <w:szCs w:val="21"/>
+          <w:lang w:val="en-US" w:eastAsia="ru-RU"/>
+        </w:rPr>
+        <w:t> = </w:t>
+      </w:r>
+      <w:proofErr w:type="spellStart"/>
+      <w:proofErr w:type="gramStart"/>
+      <w:r>
+        <w:rPr>
+          <w:rFonts w:ascii="Consolas" w:eastAsia="Times New Roman" w:hAnsi="Consolas" w:cs="Times New Roman"/>
+          <w:color w:val="FF8973"/>
+          <w:sz w:val="21"/>
+          <w:szCs w:val="21"/>
+          <w:lang w:val="en-US" w:eastAsia="ru-RU"/>
+        </w:rPr>
+        <w:t>DriveBot</w:t>
+      </w:r>
+      <w:proofErr w:type="spellEnd"/>
+      <w:r>
+        <w:rPr>
+          <w:rFonts w:ascii="Consolas" w:eastAsia="Times New Roman" w:hAnsi="Consolas" w:cs="Times New Roman"/>
+          <w:color w:val="FFFFFF"/>
+          <w:sz w:val="21"/>
+          <w:szCs w:val="21"/>
+          <w:lang w:val="en-US" w:eastAsia="ru-RU"/>
+        </w:rPr>
+        <w:t>(</w:t>
+      </w:r>
+      <w:proofErr w:type="gramEnd"/>
+      <w:r>
+        <w:rPr>
+          <w:rFonts w:ascii="Consolas" w:eastAsia="Times New Roman" w:hAnsi="Consolas" w:cs="Times New Roman"/>
+          <w:color w:val="FFFFFF"/>
+          <w:sz w:val="21"/>
+          <w:szCs w:val="21"/>
+          <w:lang w:val="en-US" w:eastAsia="ru-RU"/>
+        </w:rPr>
+        <w:t>)</w:t>
+      </w:r>
+    </w:p>
+    <w:p>
+      <w:pPr>
+        <w:shd w:val="clear" w:color="auto" w:fill="1E1E1E"/>
+        <w:spacing w:after="0" w:line="360" w:lineRule="atLeast"/>
+        <w:rPr>
+          <w:rFonts w:ascii="Consolas" w:eastAsia="Times New Roman" w:hAnsi="Consolas" w:cs="Times New Roman"/>
+          <w:color w:val="FFFFFF"/>
+          <w:sz w:val="21"/>
+          <w:szCs w:val="21"/>
+          <w:lang w:val="en-US" w:eastAsia="ru-RU"/>
+        </w:rPr>
+      </w:pPr>
+      <w:r>
+        <w:rPr>
+          <w:rFonts w:ascii="Consolas" w:eastAsia="Times New Roman" w:hAnsi="Consolas" w:cs="Times New Roman"/>
+          <w:color w:val="FF8973"/>
+          <w:sz w:val="21"/>
+          <w:szCs w:val="21"/>
+          <w:lang w:val="en-US" w:eastAsia="ru-RU"/>
+        </w:rPr>
+        <w:t>robot_</w:t>
+      </w:r>
+      <w:proofErr w:type="gramStart"/>
+      <w:r>
+        <w:rPr>
+          <w:rFonts w:ascii="Consolas" w:eastAsia="Times New Roman" w:hAnsi="Consolas" w:cs="Times New Roman"/>
+          <w:color w:val="FF8973"/>
+          <w:sz w:val="21"/>
+          <w:szCs w:val="21"/>
+          <w:lang w:val="en-US" w:eastAsia="ru-RU"/>
+        </w:rPr>
+        <w:t>1</w:t>
+      </w:r>
+      <w:r>
+        <w:rPr>
+          <w:rFonts w:ascii="Consolas" w:eastAsia="Times New Roman" w:hAnsi="Consolas" w:cs="Times New Roman"/>
+          <w:color w:val="FFFFFF"/>
+          <w:sz w:val="21"/>
+          <w:szCs w:val="21"/>
+          <w:lang w:val="en-US" w:eastAsia="ru-RU"/>
+        </w:rPr>
+        <w:t>.</w:t>
+      </w:r>
+      <w:r>
+        <w:rPr>
+          <w:rFonts w:ascii="Consolas" w:eastAsia="Times New Roman" w:hAnsi="Consolas" w:cs="Times New Roman"/>
+          <w:color w:val="83FFF5"/>
+          <w:sz w:val="21"/>
+          <w:szCs w:val="21"/>
+          <w:lang w:val="en-US" w:eastAsia="ru-RU"/>
+        </w:rPr>
+        <w:t>motor</w:t>
+      </w:r>
+      <w:proofErr w:type="gramEnd"/>
+      <w:r>
+        <w:rPr>
+          <w:rFonts w:ascii="Consolas" w:eastAsia="Times New Roman" w:hAnsi="Consolas" w:cs="Times New Roman"/>
+          <w:color w:val="83FFF5"/>
+          <w:sz w:val="21"/>
+          <w:szCs w:val="21"/>
+          <w:lang w:val="en-US" w:eastAsia="ru-RU"/>
+        </w:rPr>
+        <w:t>_speed</w:t>
+      </w:r>
+      <w:r>
+        <w:rPr>
+          <w:rFonts w:ascii="Consolas" w:eastAsia="Times New Roman" w:hAnsi="Consolas" w:cs="Times New Roman"/>
+          <w:color w:val="FFFFFF"/>
+          <w:sz w:val="21"/>
+          <w:szCs w:val="21"/>
+          <w:lang w:val="en-US" w:eastAsia="ru-RU"/>
+        </w:rPr>
+        <w:t> = </w:t>
+      </w:r>
+      <w:r>
+        <w:rPr>
+          <w:rFonts w:ascii="Consolas" w:eastAsia="Times New Roman" w:hAnsi="Consolas" w:cs="Times New Roman"/>
+          <w:color w:val="FF8973"/>
+          <w:sz w:val="21"/>
+          <w:szCs w:val="21"/>
+          <w:lang w:val="en-US" w:eastAsia="ru-RU"/>
+        </w:rPr>
+        <w:t>5</w:t>
+      </w:r>
+    </w:p>
+    <w:p>
+      <w:pPr>
+        <w:shd w:val="clear" w:color="auto" w:fill="1E1E1E"/>
+        <w:spacing w:after="0" w:line="360" w:lineRule="atLeast"/>
+        <w:rPr>
+          <w:rFonts w:ascii="Consolas" w:eastAsia="Times New Roman" w:hAnsi="Consolas" w:cs="Times New Roman"/>
+          <w:color w:val="FFFFFF"/>
+          <w:sz w:val="21"/>
+          <w:szCs w:val="21"/>
+          <w:lang w:val="en-US" w:eastAsia="ru-RU"/>
+        </w:rPr>
+      </w:pPr>
+      <w:r>
+        <w:rPr>
+          <w:rFonts w:ascii="Consolas" w:eastAsia="Times New Roman" w:hAnsi="Consolas" w:cs="Times New Roman"/>
+          <w:color w:val="FF8973"/>
+          <w:sz w:val="21"/>
+          <w:szCs w:val="21"/>
+          <w:lang w:val="en-US" w:eastAsia="ru-RU"/>
+        </w:rPr>
+        <w:t>robot_</w:t>
+      </w:r>
+      <w:proofErr w:type="gramStart"/>
+      <w:r>
+        <w:rPr>
+          <w:rFonts w:ascii="Consolas" w:eastAsia="Times New Roman" w:hAnsi="Consolas" w:cs="Times New Roman"/>
+          <w:color w:val="FF8973"/>
+          <w:sz w:val="21"/>
+          <w:szCs w:val="21"/>
+          <w:lang w:val="en-US" w:eastAsia="ru-RU"/>
+        </w:rPr>
+        <w:t>1</w:t>
+      </w:r>
+      <w:r>
+        <w:rPr>
+          <w:rFonts w:ascii="Consolas" w:eastAsia="Times New Roman" w:hAnsi="Consolas" w:cs="Times New Roman"/>
+          <w:color w:val="FFFFFF"/>
+          <w:sz w:val="21"/>
+          <w:szCs w:val="21"/>
+          <w:lang w:val="en-US" w:eastAsia="ru-RU"/>
+        </w:rPr>
+        <w:t>.</w:t>
+      </w:r>
+      <w:r>
+        <w:rPr>
+          <w:rFonts w:ascii="Consolas" w:eastAsia="Times New Roman" w:hAnsi="Consolas" w:cs="Times New Roman"/>
+          <w:color w:val="83FFF5"/>
+          <w:sz w:val="21"/>
+          <w:szCs w:val="21"/>
+          <w:lang w:val="en-US" w:eastAsia="ru-RU"/>
+        </w:rPr>
+        <w:t>direction</w:t>
+      </w:r>
+      <w:proofErr w:type="gramEnd"/>
+      <w:r>
+        <w:rPr>
+          <w:rFonts w:ascii="Consolas" w:eastAsia="Times New Roman" w:hAnsi="Consolas" w:cs="Times New Roman"/>
+          <w:color w:val="FFFFFF"/>
+          <w:sz w:val="21"/>
+          <w:szCs w:val="21"/>
+          <w:lang w:val="en-US" w:eastAsia="ru-RU"/>
+        </w:rPr>
+        <w:t> = </w:t>
+      </w:r>
+      <w:r>
+        <w:rPr>
+          <w:rFonts w:ascii="Consolas" w:eastAsia="Times New Roman" w:hAnsi="Consolas" w:cs="Times New Roman"/>
+          <w:color w:val="FF8973"/>
+          <w:sz w:val="21"/>
+          <w:szCs w:val="21"/>
+          <w:lang w:val="en-US" w:eastAsia="ru-RU"/>
+        </w:rPr>
+        <w:t>90</w:t>
+      </w:r>
+    </w:p>
+    <w:p>
+      <w:pPr>
+        <w:shd w:val="clear" w:color="auto" w:fill="1E1E1E"/>
+        <w:spacing w:after="0" w:line="360" w:lineRule="atLeast"/>
+        <w:rPr>
+          <w:rFonts w:ascii="Consolas" w:eastAsia="Times New Roman" w:hAnsi="Consolas" w:cs="Times New Roman"/>
+          <w:color w:val="FFFFFF"/>
+          <w:sz w:val="21"/>
+          <w:szCs w:val="21"/>
+          <w:lang w:val="en-US" w:eastAsia="ru-RU"/>
+        </w:rPr>
+      </w:pPr>
+      <w:r>
+        <w:rPr>
+          <w:rFonts w:ascii="Consolas" w:eastAsia="Times New Roman" w:hAnsi="Consolas" w:cs="Times New Roman"/>
+          <w:color w:val="FF8973"/>
+          <w:sz w:val="21"/>
+          <w:szCs w:val="21"/>
+          <w:lang w:val="en-US" w:eastAsia="ru-RU"/>
+        </w:rPr>
+        <w:t>robot_</w:t>
+      </w:r>
+      <w:proofErr w:type="gramStart"/>
+      <w:r>
+        <w:rPr>
+          <w:rFonts w:ascii="Consolas" w:eastAsia="Times New Roman" w:hAnsi="Consolas" w:cs="Times New Roman"/>
+          <w:color w:val="FF8973"/>
+          <w:sz w:val="21"/>
+          <w:szCs w:val="21"/>
+          <w:lang w:val="en-US" w:eastAsia="ru-RU"/>
+        </w:rPr>
+        <w:t>1</w:t>
+      </w:r>
+      <w:r>
+        <w:rPr>
+          <w:rFonts w:ascii="Consolas" w:eastAsia="Times New Roman" w:hAnsi="Consolas" w:cs="Times New Roman"/>
+          <w:color w:val="FFFFFF"/>
+          <w:sz w:val="21"/>
+          <w:szCs w:val="21"/>
+          <w:lang w:val="en-US" w:eastAsia="ru-RU"/>
+        </w:rPr>
+        <w:t>.</w:t>
+      </w:r>
+      <w:r>
+        <w:rPr>
+          <w:rFonts w:ascii="Consolas" w:eastAsia="Times New Roman" w:hAnsi="Consolas" w:cs="Times New Roman"/>
+          <w:color w:val="83FFF5"/>
+          <w:sz w:val="21"/>
+          <w:szCs w:val="21"/>
+          <w:lang w:val="en-US" w:eastAsia="ru-RU"/>
+        </w:rPr>
+        <w:t>sensor</w:t>
+      </w:r>
+      <w:proofErr w:type="gramEnd"/>
+      <w:r>
+        <w:rPr>
+          <w:rFonts w:ascii="Consolas" w:eastAsia="Times New Roman" w:hAnsi="Consolas" w:cs="Times New Roman"/>
+          <w:color w:val="83FFF5"/>
+          <w:sz w:val="21"/>
+          <w:szCs w:val="21"/>
+          <w:lang w:val="en-US" w:eastAsia="ru-RU"/>
+        </w:rPr>
+        <w:t>_range</w:t>
+      </w:r>
+      <w:r>
+        <w:rPr>
+          <w:rFonts w:ascii="Consolas" w:eastAsia="Times New Roman" w:hAnsi="Consolas" w:cs="Times New Roman"/>
+          <w:color w:val="FFFFFF"/>
+          <w:sz w:val="21"/>
+          <w:szCs w:val="21"/>
+          <w:lang w:val="en-US" w:eastAsia="ru-RU"/>
+        </w:rPr>
+        <w:t> = </w:t>
+      </w:r>
+      <w:r>
+        <w:rPr>
+          <w:rFonts w:ascii="Consolas" w:eastAsia="Times New Roman" w:hAnsi="Consolas" w:cs="Times New Roman"/>
+          <w:color w:val="FF8973"/>
+          <w:sz w:val="21"/>
+          <w:szCs w:val="21"/>
+          <w:lang w:val="en-US" w:eastAsia="ru-RU"/>
+        </w:rPr>
+        <w:t>10</w:t>
+      </w:r>
+    </w:p>
+    <w:p>
+      <w:pPr>
+        <w:shd w:val="clear" w:color="auto" w:fill="1E1E1E"/>
+        <w:spacing w:after="0" w:line="360" w:lineRule="atLeast"/>
+        <w:rPr>
+          <w:rFonts w:ascii="Consolas" w:eastAsia="Times New Roman" w:hAnsi="Consolas" w:cs="Times New Roman"/>
+          <w:color w:val="FFFFFF"/>
+          <w:sz w:val="21"/>
+          <w:szCs w:val="21"/>
+          <w:lang w:val="en-US" w:eastAsia="ru-RU"/>
+        </w:rPr>
+      </w:pPr>
+    </w:p>
+    <w:p>
+      <w:pPr>
+        <w:shd w:val="clear" w:color="auto" w:fill="1E1E1E"/>
+        <w:spacing w:after="0" w:line="360" w:lineRule="atLeast"/>
+        <w:rPr>
+          <w:rFonts w:ascii="Consolas" w:eastAsia="Times New Roman" w:hAnsi="Consolas" w:cs="Times New Roman"/>
+          <w:color w:val="FFFFFF"/>
+          <w:sz w:val="21"/>
+          <w:szCs w:val="21"/>
+          <w:lang w:val="en-US" w:eastAsia="ru-RU"/>
+        </w:rPr>
+      </w:pPr>
+      <w:r>
+        <w:rPr>
+          <w:rFonts w:ascii="Consolas" w:eastAsia="Times New Roman" w:hAnsi="Consolas" w:cs="Times New Roman"/>
+          <w:color w:val="FF8973"/>
+          <w:sz w:val="21"/>
+          <w:szCs w:val="21"/>
+          <w:lang w:val="en-US" w:eastAsia="ru-RU"/>
+        </w:rPr>
+        <w:t>robot_2</w:t>
+      </w:r>
+      <w:r>
+        <w:rPr>
+          <w:rFonts w:ascii="Consolas" w:eastAsia="Times New Roman" w:hAnsi="Consolas" w:cs="Times New Roman"/>
+          <w:color w:val="FFFFFF"/>
+          <w:sz w:val="21"/>
+          <w:szCs w:val="21"/>
+          <w:lang w:val="en-US" w:eastAsia="ru-RU"/>
+        </w:rPr>
+        <w:t> = </w:t>
+      </w:r>
+      <w:proofErr w:type="spellStart"/>
+      <w:proofErr w:type="gramStart"/>
+      <w:r>
+        <w:rPr>
+          <w:rFonts w:ascii="Consolas" w:eastAsia="Times New Roman" w:hAnsi="Consolas" w:cs="Times New Roman"/>
+          <w:color w:val="FF8973"/>
+          <w:sz w:val="21"/>
+          <w:szCs w:val="21"/>
+          <w:lang w:val="en-US" w:eastAsia="ru-RU"/>
+        </w:rPr>
+        <w:t>DriveBot</w:t>
+      </w:r>
+      <w:proofErr w:type="spellEnd"/>
+      <w:r>
+        <w:rPr>
+          <w:rFonts w:ascii="Consolas" w:eastAsia="Times New Roman" w:hAnsi="Consolas" w:cs="Times New Roman"/>
+          <w:color w:val="FFFFFF"/>
+          <w:sz w:val="21"/>
+          <w:szCs w:val="21"/>
+          <w:lang w:val="en-US" w:eastAsia="ru-RU"/>
+        </w:rPr>
+        <w:t>(</w:t>
+      </w:r>
+      <w:proofErr w:type="gramEnd"/>
+      <w:r>
+        <w:rPr>
+          <w:rFonts w:ascii="Consolas" w:eastAsia="Times New Roman" w:hAnsi="Consolas" w:cs="Times New Roman"/>
+          <w:color w:val="FF8973"/>
+          <w:sz w:val="21"/>
+          <w:szCs w:val="21"/>
+          <w:lang w:val="en-US" w:eastAsia="ru-RU"/>
+        </w:rPr>
+        <w:t>35</w:t>
+      </w:r>
+      <w:r>
+        <w:rPr>
+          <w:rFonts w:ascii="Consolas" w:eastAsia="Times New Roman" w:hAnsi="Consolas" w:cs="Times New Roman"/>
+          <w:color w:val="FFFFFF"/>
+          <w:sz w:val="21"/>
+          <w:szCs w:val="21"/>
+          <w:lang w:val="en-US" w:eastAsia="ru-RU"/>
+        </w:rPr>
+        <w:t>, </w:t>
+      </w:r>
+      <w:r>
+        <w:rPr>
+          <w:rFonts w:ascii="Consolas" w:eastAsia="Times New Roman" w:hAnsi="Consolas" w:cs="Times New Roman"/>
+          <w:color w:val="FF8973"/>
+          <w:sz w:val="21"/>
+          <w:szCs w:val="21"/>
+          <w:lang w:val="en-US" w:eastAsia="ru-RU"/>
+        </w:rPr>
+        <w:t>75</w:t>
+      </w:r>
+      <w:r>
+        <w:rPr>
+          <w:rFonts w:ascii="Consolas" w:eastAsia="Times New Roman" w:hAnsi="Consolas" w:cs="Times New Roman"/>
+          <w:color w:val="FFFFFF"/>
+          <w:sz w:val="21"/>
+          <w:szCs w:val="21"/>
+          <w:lang w:val="en-US" w:eastAsia="ru-RU"/>
+        </w:rPr>
+        <w:t>, </w:t>
+      </w:r>
+      <w:r>
+        <w:rPr>
+          <w:rFonts w:ascii="Consolas" w:eastAsia="Times New Roman" w:hAnsi="Consolas" w:cs="Times New Roman"/>
+          <w:color w:val="FF8973"/>
+          <w:sz w:val="21"/>
+          <w:szCs w:val="21"/>
+          <w:lang w:val="en-US" w:eastAsia="ru-RU"/>
+        </w:rPr>
+        <w:t>25</w:t>
+      </w:r>
+      <w:r>
+        <w:rPr>
+          <w:rFonts w:ascii="Consolas" w:eastAsia="Times New Roman" w:hAnsi="Consolas" w:cs="Times New Roman"/>
+          <w:color w:val="FFFFFF"/>
+          <w:sz w:val="21"/>
+          <w:szCs w:val="21"/>
+          <w:lang w:val="en-US" w:eastAsia="ru-RU"/>
+        </w:rPr>
+        <w:t>)</w:t>
+      </w:r>
+    </w:p>
+    <w:p>
+      <w:pPr>
+        <w:shd w:val="clear" w:color="auto" w:fill="1E1E1E"/>
+        <w:spacing w:after="0" w:line="360" w:lineRule="atLeast"/>
+        <w:rPr>
+          <w:rFonts w:ascii="Consolas" w:eastAsia="Times New Roman" w:hAnsi="Consolas" w:cs="Times New Roman"/>
+          <w:color w:val="FFFFFF"/>
+          <w:sz w:val="21"/>
+          <w:szCs w:val="21"/>
+          <w:lang w:val="en-US" w:eastAsia="ru-RU"/>
+        </w:rPr>
+      </w:pPr>
+      <w:r>
+        <w:rPr>
+          <w:rFonts w:ascii="Consolas" w:eastAsia="Times New Roman" w:hAnsi="Consolas" w:cs="Times New Roman"/>
+          <w:color w:val="FF8973"/>
+          <w:sz w:val="21"/>
+          <w:szCs w:val="21"/>
+          <w:lang w:val="en-US" w:eastAsia="ru-RU"/>
+        </w:rPr>
+        <w:t>robot_3</w:t>
+      </w:r>
+      <w:r>
+        <w:rPr>
+          <w:rFonts w:ascii="Consolas" w:eastAsia="Times New Roman" w:hAnsi="Consolas" w:cs="Times New Roman"/>
+          <w:color w:val="FFFFFF"/>
+          <w:sz w:val="21"/>
+          <w:szCs w:val="21"/>
+          <w:lang w:val="en-US" w:eastAsia="ru-RU"/>
+        </w:rPr>
+        <w:t> = </w:t>
+      </w:r>
+      <w:proofErr w:type="spellStart"/>
+      <w:proofErr w:type="gramStart"/>
+      <w:r>
+        <w:rPr>
+          <w:rFonts w:ascii="Consolas" w:eastAsia="Times New Roman" w:hAnsi="Consolas" w:cs="Times New Roman"/>
+          <w:color w:val="FF8973"/>
+          <w:sz w:val="21"/>
+          <w:szCs w:val="21"/>
+          <w:lang w:val="en-US" w:eastAsia="ru-RU"/>
+        </w:rPr>
+        <w:t>DriveBot</w:t>
+      </w:r>
+      <w:proofErr w:type="spellEnd"/>
+      <w:r>
+        <w:rPr>
+          <w:rFonts w:ascii="Consolas" w:eastAsia="Times New Roman" w:hAnsi="Consolas" w:cs="Times New Roman"/>
+          <w:color w:val="FFFFFF"/>
+          <w:sz w:val="21"/>
+          <w:szCs w:val="21"/>
+          <w:lang w:val="en-US" w:eastAsia="ru-RU"/>
+        </w:rPr>
+        <w:t>(</w:t>
+      </w:r>
+      <w:proofErr w:type="gramEnd"/>
+      <w:r>
+        <w:rPr>
+          <w:rFonts w:ascii="Consolas" w:eastAsia="Times New Roman" w:hAnsi="Consolas" w:cs="Times New Roman"/>
+          <w:color w:val="FF8973"/>
+          <w:sz w:val="21"/>
+          <w:szCs w:val="21"/>
+          <w:lang w:val="en-US" w:eastAsia="ru-RU"/>
+        </w:rPr>
+        <w:t>20</w:t>
+      </w:r>
+      <w:r>
+        <w:rPr>
+          <w:rFonts w:ascii="Consolas" w:eastAsia="Times New Roman" w:hAnsi="Consolas" w:cs="Times New Roman"/>
+          <w:color w:val="FFFFFF"/>
+          <w:sz w:val="21"/>
+          <w:szCs w:val="21"/>
+          <w:lang w:val="en-US" w:eastAsia="ru-RU"/>
+        </w:rPr>
+        <w:t>, </w:t>
+      </w:r>
+      <w:r>
+        <w:rPr>
+          <w:rFonts w:ascii="Consolas" w:eastAsia="Times New Roman" w:hAnsi="Consolas" w:cs="Times New Roman"/>
+          <w:color w:val="FF8973"/>
+          <w:sz w:val="21"/>
+          <w:szCs w:val="21"/>
+          <w:lang w:val="en-US" w:eastAsia="ru-RU"/>
+        </w:rPr>
+        <w:t>60</w:t>
+      </w:r>
+      <w:r>
+        <w:rPr>
+          <w:rFonts w:ascii="Consolas" w:eastAsia="Times New Roman" w:hAnsi="Consolas" w:cs="Times New Roman"/>
+          <w:color w:val="FFFFFF"/>
+          <w:sz w:val="21"/>
+          <w:szCs w:val="21"/>
+          <w:lang w:val="en-US" w:eastAsia="ru-RU"/>
+        </w:rPr>
+        <w:t>, </w:t>
+      </w:r>
+      <w:r>
+        <w:rPr>
+          <w:rFonts w:ascii="Consolas" w:eastAsia="Times New Roman" w:hAnsi="Consolas" w:cs="Times New Roman"/>
+          <w:color w:val="FF8973"/>
+          <w:sz w:val="21"/>
+          <w:szCs w:val="21"/>
+          <w:lang w:val="en-US" w:eastAsia="ru-RU"/>
+        </w:rPr>
+        <w:t>10</w:t>
+      </w:r>
+      <w:r>
+        <w:rPr>
+          <w:rFonts w:ascii="Consolas" w:eastAsia="Times New Roman" w:hAnsi="Consolas" w:cs="Times New Roman"/>
+          <w:color w:val="FFFFFF"/>
+          <w:sz w:val="21"/>
+          <w:szCs w:val="21"/>
+          <w:lang w:val="en-US" w:eastAsia="ru-RU"/>
+        </w:rPr>
+        <w:t>)</w:t>
+      </w:r>
+    </w:p>
+    <w:p>
+      <w:pPr>
+        <w:shd w:val="clear" w:color="auto" w:fill="1E1E1E"/>
+        <w:spacing w:after="0" w:line="360" w:lineRule="atLeast"/>
+        <w:rPr>
+          <w:rFonts w:ascii="Consolas" w:eastAsia="Times New Roman" w:hAnsi="Consolas" w:cs="Times New Roman"/>
+          <w:color w:val="FFFFFF"/>
+          <w:sz w:val="21"/>
+          <w:szCs w:val="21"/>
+          <w:lang w:val="en-US" w:eastAsia="ru-RU"/>
+        </w:rPr>
+      </w:pPr>
+    </w:p>
+    <w:p>
+      <w:pPr>
+        <w:shd w:val="clear" w:color="auto" w:fill="1E1E1E"/>
+        <w:spacing w:after="0" w:line="360" w:lineRule="atLeast"/>
+        <w:rPr>
+          <w:rFonts w:ascii="Consolas" w:eastAsia="Times New Roman" w:hAnsi="Consolas" w:cs="Times New Roman"/>
+          <w:color w:val="FFFFFF"/>
+          <w:sz w:val="21"/>
+          <w:szCs w:val="21"/>
+          <w:lang w:val="en-US" w:eastAsia="ru-RU"/>
+        </w:rPr>
+      </w:pPr>
+      <w:r>
+        <w:rPr>
+          <w:rFonts w:ascii="Consolas" w:eastAsia="Times New Roman" w:hAnsi="Consolas" w:cs="Times New Roman"/>
+          <w:color w:val="939598"/>
+          <w:sz w:val="21"/>
+          <w:szCs w:val="21"/>
+          <w:lang w:val="en-US" w:eastAsia="ru-RU"/>
+        </w:rPr>
+        <w:t># Change the latitude, longitude, and all_disabled values for all three robots using only three lines of code!</w:t>
+      </w:r>
+    </w:p>
+    <w:p>
+      <w:pPr>
+        <w:shd w:val="clear" w:color="auto" w:fill="1E1E1E"/>
+        <w:spacing w:after="0" w:line="360" w:lineRule="atLeast"/>
+        <w:rPr>
+          <w:rFonts w:ascii="Consolas" w:eastAsia="Times New Roman" w:hAnsi="Consolas" w:cs="Times New Roman"/>
+          <w:color w:val="FFFFFF"/>
+          <w:sz w:val="21"/>
+          <w:szCs w:val="21"/>
+          <w:lang w:val="en-US" w:eastAsia="ru-RU"/>
+        </w:rPr>
+      </w:pPr>
+      <w:proofErr w:type="spellStart"/>
+      <w:r>
+        <w:rPr>
+          <w:rFonts w:ascii="Consolas" w:eastAsia="Times New Roman" w:hAnsi="Consolas" w:cs="Times New Roman"/>
+          <w:color w:val="FF8973"/>
+          <w:sz w:val="21"/>
+          <w:szCs w:val="21"/>
+          <w:lang w:val="en-US" w:eastAsia="ru-RU"/>
+        </w:rPr>
+        <w:t>DriveBot</w:t>
+      </w:r>
+      <w:r>
+        <w:rPr>
+          <w:rFonts w:ascii="Consolas" w:eastAsia="Times New Roman" w:hAnsi="Consolas" w:cs="Times New Roman"/>
+          <w:color w:val="FFFFFF"/>
+          <w:sz w:val="21"/>
+          <w:szCs w:val="21"/>
+          <w:lang w:val="en-US" w:eastAsia="ru-RU"/>
+        </w:rPr>
+        <w:t>.</w:t>
+      </w:r>
+      <w:r>
+        <w:rPr>
+          <w:rFonts w:ascii="Consolas" w:eastAsia="Times New Roman" w:hAnsi="Consolas" w:cs="Times New Roman"/>
+          <w:color w:val="83FFF5"/>
+          <w:sz w:val="21"/>
+          <w:szCs w:val="21"/>
+          <w:lang w:val="en-US" w:eastAsia="ru-RU"/>
+        </w:rPr>
+        <w:t>longitude</w:t>
+      </w:r>
+      <w:proofErr w:type="spellEnd"/>
+      <w:r>
+        <w:rPr>
+          <w:rFonts w:ascii="Consolas" w:eastAsia="Times New Roman" w:hAnsi="Consolas" w:cs="Times New Roman"/>
+          <w:color w:val="FFFFFF"/>
+          <w:sz w:val="21"/>
+          <w:szCs w:val="21"/>
+          <w:lang w:val="en-US" w:eastAsia="ru-RU"/>
+        </w:rPr>
+        <w:t> = </w:t>
+      </w:r>
+      <w:r>
+        <w:rPr>
+          <w:rFonts w:ascii="Consolas" w:eastAsia="Times New Roman" w:hAnsi="Consolas" w:cs="Times New Roman"/>
+          <w:color w:val="FF8973"/>
+          <w:sz w:val="21"/>
+          <w:szCs w:val="21"/>
+          <w:lang w:val="en-US" w:eastAsia="ru-RU"/>
+        </w:rPr>
+        <w:t>50.0</w:t>
+      </w:r>
+    </w:p>
+    <w:p>
+      <w:pPr>
+        <w:shd w:val="clear" w:color="auto" w:fill="1E1E1E"/>
+        <w:spacing w:after="0" w:line="360" w:lineRule="atLeast"/>
+        <w:rPr>
+          <w:rFonts w:ascii="Consolas" w:eastAsia="Times New Roman" w:hAnsi="Consolas" w:cs="Times New Roman"/>
+          <w:color w:val="FFFFFF"/>
+          <w:sz w:val="21"/>
+          <w:szCs w:val="21"/>
+          <w:lang w:val="en-US" w:eastAsia="ru-RU"/>
+        </w:rPr>
+      </w:pPr>
+      <w:proofErr w:type="spellStart"/>
+      <w:r>
+        <w:rPr>
+          <w:rFonts w:ascii="Consolas" w:eastAsia="Times New Roman" w:hAnsi="Consolas" w:cs="Times New Roman"/>
+          <w:color w:val="FF8973"/>
+          <w:sz w:val="21"/>
+          <w:szCs w:val="21"/>
+          <w:lang w:val="en-US" w:eastAsia="ru-RU"/>
+        </w:rPr>
+        <w:t>DriveBot</w:t>
+      </w:r>
+      <w:r>
+        <w:rPr>
+          <w:rFonts w:ascii="Consolas" w:eastAsia="Times New Roman" w:hAnsi="Consolas" w:cs="Times New Roman"/>
+          <w:color w:val="FFFFFF"/>
+          <w:sz w:val="21"/>
+          <w:szCs w:val="21"/>
+          <w:lang w:val="en-US" w:eastAsia="ru-RU"/>
+        </w:rPr>
+        <w:t>.</w:t>
+      </w:r>
+      <w:r>
+        <w:rPr>
+          <w:rFonts w:ascii="Consolas" w:eastAsia="Times New Roman" w:hAnsi="Consolas" w:cs="Times New Roman"/>
+          <w:color w:val="83FFF5"/>
+          <w:sz w:val="21"/>
+          <w:szCs w:val="21"/>
+          <w:lang w:val="en-US" w:eastAsia="ru-RU"/>
+        </w:rPr>
+        <w:t>latitude</w:t>
+      </w:r>
+      <w:proofErr w:type="spellEnd"/>
+      <w:r>
+        <w:rPr>
+          <w:rFonts w:ascii="Consolas" w:eastAsia="Times New Roman" w:hAnsi="Consolas" w:cs="Times New Roman"/>
+          <w:color w:val="FFFFFF"/>
+          <w:sz w:val="21"/>
+          <w:szCs w:val="21"/>
+          <w:lang w:val="en-US" w:eastAsia="ru-RU"/>
+        </w:rPr>
+        <w:t> = </w:t>
+      </w:r>
+      <w:r>
+        <w:rPr>
+          <w:rFonts w:ascii="Consolas" w:eastAsia="Times New Roman" w:hAnsi="Consolas" w:cs="Times New Roman"/>
+          <w:color w:val="FF8973"/>
+          <w:sz w:val="21"/>
+          <w:szCs w:val="21"/>
+          <w:lang w:val="en-US" w:eastAsia="ru-RU"/>
+        </w:rPr>
+        <w:t>-50.0</w:t>
+      </w:r>
+    </w:p>
+    <w:p>
+      <w:pPr>
+        <w:shd w:val="clear" w:color="auto" w:fill="1E1E1E"/>
+        <w:spacing w:after="0" w:line="360" w:lineRule="atLeast"/>
+        <w:rPr>
+          <w:rFonts w:ascii="Consolas" w:eastAsia="Times New Roman" w:hAnsi="Consolas" w:cs="Times New Roman"/>
+          <w:color w:val="FFFFFF"/>
+          <w:sz w:val="21"/>
+          <w:szCs w:val="21"/>
+          <w:lang w:val="en-US" w:eastAsia="ru-RU"/>
+        </w:rPr>
+      </w:pPr>
+      <w:proofErr w:type="spellStart"/>
+      <w:r>
+        <w:rPr>
+          <w:rFonts w:ascii="Consolas" w:eastAsia="Times New Roman" w:hAnsi="Consolas" w:cs="Times New Roman"/>
+          <w:color w:val="FF8973"/>
+          <w:sz w:val="21"/>
+          <w:szCs w:val="21"/>
+          <w:lang w:val="en-US" w:eastAsia="ru-RU"/>
+        </w:rPr>
+        <w:t>DriveBot</w:t>
+      </w:r>
+      <w:r>
+        <w:rPr>
+          <w:rFonts w:ascii="Consolas" w:eastAsia="Times New Roman" w:hAnsi="Consolas" w:cs="Times New Roman"/>
+          <w:color w:val="FFFFFF"/>
+          <w:sz w:val="21"/>
+          <w:szCs w:val="21"/>
+          <w:lang w:val="en-US" w:eastAsia="ru-RU"/>
+        </w:rPr>
+        <w:t>.</w:t>
+      </w:r>
+      <w:r>
+        <w:rPr>
+          <w:rFonts w:ascii="Consolas" w:eastAsia="Times New Roman" w:hAnsi="Consolas" w:cs="Times New Roman"/>
+          <w:color w:val="83FFF5"/>
+          <w:sz w:val="21"/>
+          <w:szCs w:val="21"/>
+          <w:lang w:val="en-US" w:eastAsia="ru-RU"/>
+        </w:rPr>
+        <w:t>all_disabled</w:t>
+      </w:r>
+      <w:proofErr w:type="spellEnd"/>
+      <w:r>
+        <w:rPr>
+          <w:rFonts w:ascii="Consolas" w:eastAsia="Times New Roman" w:hAnsi="Consolas" w:cs="Times New Roman"/>
+          <w:color w:val="FFFFFF"/>
+          <w:sz w:val="21"/>
+          <w:szCs w:val="21"/>
+          <w:lang w:val="en-US" w:eastAsia="ru-RU"/>
+        </w:rPr>
+        <w:t> = </w:t>
+      </w:r>
+      <w:r>
+        <w:rPr>
+          <w:rFonts w:ascii="Consolas" w:eastAsia="Times New Roman" w:hAnsi="Consolas" w:cs="Times New Roman"/>
+          <w:color w:val="B3CCFF"/>
+          <w:sz w:val="21"/>
+          <w:szCs w:val="21"/>
+          <w:lang w:val="en-US" w:eastAsia="ru-RU"/>
+        </w:rPr>
+        <w:t>True</w:t>
+      </w:r>
+    </w:p>
+    <w:p>
+      <w:pPr>
+        <w:shd w:val="clear" w:color="auto" w:fill="1E1E1E"/>
+        <w:spacing w:after="0" w:line="360" w:lineRule="atLeast"/>
+        <w:rPr>
+          <w:rFonts w:ascii="Consolas" w:eastAsia="Times New Roman" w:hAnsi="Consolas" w:cs="Times New Roman"/>
+          <w:color w:val="FFFFFF"/>
+          <w:sz w:val="21"/>
+          <w:szCs w:val="21"/>
+          <w:lang w:val="en-US" w:eastAsia="ru-RU"/>
+        </w:rPr>
+      </w:pPr>
+    </w:p>
+    <w:p>
+      <w:pPr>
+        <w:shd w:val="clear" w:color="auto" w:fill="1E1E1E"/>
+        <w:spacing w:after="0" w:line="360" w:lineRule="atLeast"/>
+        <w:rPr>
+          <w:rFonts w:ascii="Consolas" w:eastAsia="Times New Roman" w:hAnsi="Consolas" w:cs="Times New Roman"/>
+          <w:color w:val="FFFFFF"/>
+          <w:sz w:val="21"/>
+          <w:szCs w:val="21"/>
+          <w:lang w:val="en-US" w:eastAsia="ru-RU"/>
+        </w:rPr>
+      </w:pPr>
+      <w:r>
+        <w:rPr>
+          <w:rFonts w:ascii="Consolas" w:eastAsia="Times New Roman" w:hAnsi="Consolas" w:cs="Times New Roman"/>
+          <w:color w:val="FFFFFF"/>
+          <w:sz w:val="21"/>
+          <w:szCs w:val="21"/>
+          <w:lang w:val="en-US" w:eastAsia="ru-RU"/>
+        </w:rPr>
+        <w:t>print(</w:t>
+      </w:r>
+      <w:r>
+        <w:rPr>
+          <w:rFonts w:ascii="Consolas" w:eastAsia="Times New Roman" w:hAnsi="Consolas" w:cs="Times New Roman"/>
+          <w:color w:val="FF8973"/>
+          <w:sz w:val="21"/>
+          <w:szCs w:val="21"/>
+          <w:lang w:val="en-US" w:eastAsia="ru-RU"/>
+        </w:rPr>
+        <w:t>robot_</w:t>
+      </w:r>
+      <w:proofErr w:type="gramStart"/>
+      <w:r>
+        <w:rPr>
+          <w:rFonts w:ascii="Consolas" w:eastAsia="Times New Roman" w:hAnsi="Consolas" w:cs="Times New Roman"/>
+          <w:color w:val="FF8973"/>
+          <w:sz w:val="21"/>
+          <w:szCs w:val="21"/>
+          <w:lang w:val="en-US" w:eastAsia="ru-RU"/>
+        </w:rPr>
+        <w:t>1</w:t>
+      </w:r>
+      <w:r>
+        <w:rPr>
+          <w:rFonts w:ascii="Consolas" w:eastAsia="Times New Roman" w:hAnsi="Consolas" w:cs="Times New Roman"/>
+          <w:color w:val="FFFFFF"/>
+          <w:sz w:val="21"/>
+          <w:szCs w:val="21"/>
+          <w:lang w:val="en-US" w:eastAsia="ru-RU"/>
+        </w:rPr>
+        <w:t>.</w:t>
+      </w:r>
+      <w:r>
+        <w:rPr>
+          <w:rFonts w:ascii="Consolas" w:eastAsia="Times New Roman" w:hAnsi="Consolas" w:cs="Times New Roman"/>
+          <w:color w:val="83FFF5"/>
+          <w:sz w:val="21"/>
+          <w:szCs w:val="21"/>
+          <w:lang w:val="en-US" w:eastAsia="ru-RU"/>
+        </w:rPr>
+        <w:t>latitude</w:t>
+      </w:r>
+      <w:proofErr w:type="gramEnd"/>
+      <w:r>
+        <w:rPr>
+          <w:rFonts w:ascii="Consolas" w:eastAsia="Times New Roman" w:hAnsi="Consolas" w:cs="Times New Roman"/>
+          <w:color w:val="FFFFFF"/>
+          <w:sz w:val="21"/>
+          <w:szCs w:val="21"/>
+          <w:lang w:val="en-US" w:eastAsia="ru-RU"/>
+        </w:rPr>
+        <w:t>)</w:t>
+      </w:r>
+    </w:p>
+    <w:p>
+      <w:pPr>
+        <w:shd w:val="clear" w:color="auto" w:fill="1E1E1E"/>
+        <w:spacing w:after="0" w:line="360" w:lineRule="atLeast"/>
+        <w:rPr>
+          <w:rFonts w:ascii="Consolas" w:eastAsia="Times New Roman" w:hAnsi="Consolas" w:cs="Times New Roman"/>
+          <w:color w:val="FFFFFF"/>
+          <w:sz w:val="21"/>
+          <w:szCs w:val="21"/>
+          <w:lang w:val="en-US" w:eastAsia="ru-RU"/>
+        </w:rPr>
+      </w:pPr>
+      <w:r>
+        <w:rPr>
+          <w:rFonts w:ascii="Consolas" w:eastAsia="Times New Roman" w:hAnsi="Consolas" w:cs="Times New Roman"/>
+          <w:color w:val="FFFFFF"/>
+          <w:sz w:val="21"/>
+          <w:szCs w:val="21"/>
+          <w:lang w:val="en-US" w:eastAsia="ru-RU"/>
+        </w:rPr>
+        <w:t>print(</w:t>
+      </w:r>
+      <w:r>
+        <w:rPr>
+          <w:rFonts w:ascii="Consolas" w:eastAsia="Times New Roman" w:hAnsi="Consolas" w:cs="Times New Roman"/>
+          <w:color w:val="FF8973"/>
+          <w:sz w:val="21"/>
+          <w:szCs w:val="21"/>
+          <w:lang w:val="en-US" w:eastAsia="ru-RU"/>
+        </w:rPr>
+        <w:t>robot_</w:t>
+      </w:r>
+      <w:proofErr w:type="gramStart"/>
+      <w:r>
+        <w:rPr>
+          <w:rFonts w:ascii="Consolas" w:eastAsia="Times New Roman" w:hAnsi="Consolas" w:cs="Times New Roman"/>
+          <w:color w:val="FF8973"/>
+          <w:sz w:val="21"/>
+          <w:szCs w:val="21"/>
+          <w:lang w:val="en-US" w:eastAsia="ru-RU"/>
+        </w:rPr>
+        <w:t>2</w:t>
+      </w:r>
+      <w:r>
+        <w:rPr>
+          <w:rFonts w:ascii="Consolas" w:eastAsia="Times New Roman" w:hAnsi="Consolas" w:cs="Times New Roman"/>
+          <w:color w:val="FFFFFF"/>
+          <w:sz w:val="21"/>
+          <w:szCs w:val="21"/>
+          <w:lang w:val="en-US" w:eastAsia="ru-RU"/>
+        </w:rPr>
+        <w:t>.</w:t>
+      </w:r>
+      <w:r>
+        <w:rPr>
+          <w:rFonts w:ascii="Consolas" w:eastAsia="Times New Roman" w:hAnsi="Consolas" w:cs="Times New Roman"/>
+          <w:color w:val="83FFF5"/>
+          <w:sz w:val="21"/>
+          <w:szCs w:val="21"/>
+          <w:lang w:val="en-US" w:eastAsia="ru-RU"/>
+        </w:rPr>
+        <w:t>longitude</w:t>
+      </w:r>
+      <w:proofErr w:type="gramEnd"/>
+      <w:r>
+        <w:rPr>
+          <w:rFonts w:ascii="Consolas" w:eastAsia="Times New Roman" w:hAnsi="Consolas" w:cs="Times New Roman"/>
+          <w:color w:val="FFFFFF"/>
+          <w:sz w:val="21"/>
+          <w:szCs w:val="21"/>
+          <w:lang w:val="en-US" w:eastAsia="ru-RU"/>
+        </w:rPr>
+        <w:t>)</w:t>
+      </w:r>
+    </w:p>
+    <w:p>
+      <w:pPr>
+        <w:shd w:val="clear" w:color="auto" w:fill="1E1E1E"/>
+        <w:spacing w:after="0" w:line="360" w:lineRule="atLeast"/>
+        <w:rPr>
+          <w:rFonts w:ascii="Consolas" w:eastAsia="Times New Roman" w:hAnsi="Consolas" w:cs="Times New Roman"/>
+          <w:color w:val="FFFFFF"/>
+          <w:sz w:val="21"/>
+          <w:szCs w:val="21"/>
+          <w:lang w:val="en-US" w:eastAsia="ru-RU"/>
+        </w:rPr>
+      </w:pPr>
+      <w:r>
+        <w:rPr>
+          <w:rFonts w:ascii="Consolas" w:eastAsia="Times New Roman" w:hAnsi="Consolas" w:cs="Times New Roman"/>
+          <w:color w:val="FFFFFF"/>
+          <w:sz w:val="21"/>
+          <w:szCs w:val="21"/>
+          <w:lang w:val="en-US" w:eastAsia="ru-RU"/>
+        </w:rPr>
+        <w:t>print(</w:t>
+      </w:r>
+      <w:r>
+        <w:rPr>
+          <w:rFonts w:ascii="Consolas" w:eastAsia="Times New Roman" w:hAnsi="Consolas" w:cs="Times New Roman"/>
+          <w:color w:val="FF8973"/>
+          <w:sz w:val="21"/>
+          <w:szCs w:val="21"/>
+          <w:lang w:val="en-US" w:eastAsia="ru-RU"/>
+        </w:rPr>
+        <w:t>robot_3</w:t>
+      </w:r>
+      <w:r>
+        <w:rPr>
+          <w:rFonts w:ascii="Consolas" w:eastAsia="Times New Roman" w:hAnsi="Consolas" w:cs="Times New Roman"/>
+          <w:color w:val="FFFFFF"/>
+          <w:sz w:val="21"/>
+          <w:szCs w:val="21"/>
+          <w:lang w:val="en-US" w:eastAsia="ru-RU"/>
+        </w:rPr>
+        <w:t>.</w:t>
+      </w:r>
+      <w:r>
+        <w:rPr>
+          <w:rFonts w:ascii="Consolas" w:eastAsia="Times New Roman" w:hAnsi="Consolas" w:cs="Times New Roman"/>
+          <w:color w:val="83FFF5"/>
+          <w:sz w:val="21"/>
+          <w:szCs w:val="21"/>
+          <w:lang w:val="en-US" w:eastAsia="ru-RU"/>
+        </w:rPr>
+        <w:t>all_disabled</w:t>
+      </w:r>
+      <w:r>
+        <w:rPr>
+          <w:rFonts w:ascii="Consolas" w:eastAsia="Times New Roman" w:hAnsi="Consolas" w:cs="Times New Roman"/>
+          <w:color w:val="FFFFFF"/>
+          <w:sz w:val="21"/>
+          <w:szCs w:val="21"/>
+          <w:lang w:val="en-US" w:eastAsia="ru-RU"/>
+        </w:rPr>
+        <w:t>)</w:t>
+      </w:r>
+    </w:p>
+    <w:p>
+      <w:pPr>
+        <w:jc w:val="center"/>
+        <w:rPr>
+          <w:lang w:val="en-US"/>
+        </w:rPr>
+      </w:pPr>
+    </w:p>
+    <w:p>
+      <w:pPr>
+        <w:pStyle w:val="p1qg33igem5pagn4kpmirjw"/>
+        <w:shd w:val="clear" w:color="auto" w:fill="10162F"/>
+        <w:spacing w:before="0" w:beforeAutospacing="0"/>
+        <w:rPr>
+          <w:rFonts w:ascii="Segoe UI" w:hAnsi="Segoe UI" w:cs="Segoe UI"/>
+          <w:color w:val="FFFFFF"/>
+          <w:lang w:val="en-US"/>
+        </w:rPr>
+      </w:pPr>
+      <w:r>
+        <w:rPr>
+          <w:rFonts w:ascii="Segoe UI" w:hAnsi="Segoe UI" w:cs="Segoe UI"/>
+          <w:color w:val="FFFFFF"/>
+          <w:lang w:val="en-US"/>
+        </w:rPr>
+        <w:t>Here are the changes we made in the class:</w:t>
+      </w:r>
+    </w:p>
+    <w:p>
+      <w:pPr>
+        <w:pStyle w:val="HTML"/>
+        <w:shd w:val="clear" w:color="auto" w:fill="211E2F"/>
+        <w:rPr>
+          <w:rFonts w:ascii="Ubuntu Mono" w:hAnsi="Ubuntu Mono"/>
+          <w:color w:val="939598"/>
+          <w:lang w:val="en-US"/>
+        </w:rPr>
+      </w:pPr>
+      <w:r>
+        <w:rPr>
+          <w:rStyle w:val="mtk12"/>
+          <w:rFonts w:ascii="Ubuntu Mono" w:hAnsi="Ubuntu Mono"/>
+          <w:color w:val="B3CCFF"/>
+          <w:lang w:val="en-US"/>
+        </w:rPr>
+        <w:t>class DriveBot</w:t>
+      </w:r>
+      <w:r>
+        <w:rPr>
+          <w:rStyle w:val="mtk1"/>
+          <w:rFonts w:ascii="Ubuntu Mono" w:hAnsi="Ubuntu Mono"/>
+          <w:color w:val="FFFFFF"/>
+          <w:lang w:val="en-US"/>
+        </w:rPr>
+        <w:t>:</w:t>
+      </w:r>
+      <w:r>
+        <w:rPr>
+          <w:rFonts w:ascii="Ubuntu Mono" w:hAnsi="Ubuntu Mono"/>
+          <w:color w:val="939598"/>
+          <w:lang w:val="en-US"/>
+        </w:rPr>
+        <w:br/>
+      </w:r>
+      <w:r>
+        <w:rPr>
+          <w:rStyle w:val="mtk1"/>
+          <w:rFonts w:ascii="Ubuntu Mono" w:hAnsi="Ubuntu Mono"/>
+          <w:color w:val="FFFFFF"/>
+          <w:lang w:val="en-US"/>
+        </w:rPr>
+        <w:t>    </w:t>
+      </w:r>
+      <w:r>
+        <w:rPr>
+          <w:rStyle w:val="mtk9"/>
+          <w:rFonts w:ascii="Ubuntu Mono" w:hAnsi="Ubuntu Mono"/>
+          <w:color w:val="FF8973"/>
+          <w:lang w:val="en-US"/>
+        </w:rPr>
+        <w:t>all_disabled</w:t>
+      </w:r>
+      <w:r>
+        <w:rPr>
+          <w:rStyle w:val="mtk1"/>
+          <w:rFonts w:ascii="Ubuntu Mono" w:hAnsi="Ubuntu Mono"/>
+          <w:color w:val="FFFFFF"/>
+          <w:lang w:val="en-US"/>
+        </w:rPr>
+        <w:t xml:space="preserve"> = </w:t>
+      </w:r>
+      <w:r>
+        <w:rPr>
+          <w:rStyle w:val="mtk12"/>
+          <w:rFonts w:ascii="Ubuntu Mono" w:hAnsi="Ubuntu Mono"/>
+          <w:color w:val="B3CCFF"/>
+          <w:lang w:val="en-US"/>
+        </w:rPr>
+        <w:t>False</w:t>
+      </w:r>
+      <w:r>
+        <w:rPr>
+          <w:rFonts w:ascii="Ubuntu Mono" w:hAnsi="Ubuntu Mono"/>
+          <w:color w:val="939598"/>
+          <w:lang w:val="en-US"/>
+        </w:rPr>
+        <w:br/>
+      </w:r>
+      <w:r>
+        <w:rPr>
+          <w:rStyle w:val="mtk1"/>
+          <w:rFonts w:ascii="Ubuntu Mono" w:hAnsi="Ubuntu Mono"/>
+          <w:color w:val="FFFFFF"/>
+          <w:lang w:val="en-US"/>
+        </w:rPr>
+        <w:t>    </w:t>
+      </w:r>
+      <w:r>
+        <w:rPr>
+          <w:rStyle w:val="mtk9"/>
+          <w:rFonts w:ascii="Ubuntu Mono" w:hAnsi="Ubuntu Mono"/>
+          <w:color w:val="FF8973"/>
+          <w:lang w:val="en-US"/>
+        </w:rPr>
+        <w:t>latitude</w:t>
+      </w:r>
+      <w:r>
+        <w:rPr>
+          <w:rStyle w:val="mtk1"/>
+          <w:rFonts w:ascii="Ubuntu Mono" w:hAnsi="Ubuntu Mono"/>
+          <w:color w:val="FFFFFF"/>
+          <w:lang w:val="en-US"/>
+        </w:rPr>
+        <w:t xml:space="preserve"> = </w:t>
+      </w:r>
+      <w:r>
+        <w:rPr>
+          <w:rStyle w:val="mtk9"/>
+          <w:rFonts w:ascii="Ubuntu Mono" w:hAnsi="Ubuntu Mono"/>
+          <w:color w:val="FF8973"/>
+          <w:lang w:val="en-US"/>
+        </w:rPr>
+        <w:t>-999999</w:t>
+      </w:r>
+      <w:r>
+        <w:rPr>
+          <w:rFonts w:ascii="Ubuntu Mono" w:hAnsi="Ubuntu Mono"/>
+          <w:color w:val="939598"/>
+          <w:lang w:val="en-US"/>
+        </w:rPr>
+        <w:br/>
+      </w:r>
+      <w:r>
+        <w:rPr>
+          <w:rStyle w:val="mtk1"/>
+          <w:rFonts w:ascii="Ubuntu Mono" w:hAnsi="Ubuntu Mono"/>
+          <w:color w:val="FFFFFF"/>
+          <w:lang w:val="en-US"/>
+        </w:rPr>
+        <w:t>    </w:t>
+      </w:r>
+      <w:r>
+        <w:rPr>
+          <w:rStyle w:val="mtk9"/>
+          <w:rFonts w:ascii="Ubuntu Mono" w:hAnsi="Ubuntu Mono"/>
+          <w:color w:val="FF8973"/>
+          <w:lang w:val="en-US"/>
+        </w:rPr>
+        <w:t>longitude</w:t>
+      </w:r>
+      <w:r>
+        <w:rPr>
+          <w:rStyle w:val="mtk1"/>
+          <w:rFonts w:ascii="Ubuntu Mono" w:hAnsi="Ubuntu Mono"/>
+          <w:color w:val="FFFFFF"/>
+          <w:lang w:val="en-US"/>
+        </w:rPr>
+        <w:t xml:space="preserve"> = </w:t>
+      </w:r>
+      <w:r>
+        <w:rPr>
+          <w:rStyle w:val="mtk9"/>
+          <w:rFonts w:ascii="Ubuntu Mono" w:hAnsi="Ubuntu Mono"/>
+          <w:color w:val="FF8973"/>
+          <w:lang w:val="en-US"/>
+        </w:rPr>
+        <w:t>-999999</w:t>
+      </w:r>
+    </w:p>
+    <w:p>
+      <w:pPr>
+        <w:pStyle w:val="p1qg33igem5pagn4kpmirjw"/>
+        <w:shd w:val="clear" w:color="auto" w:fill="10162F"/>
+        <w:spacing w:before="0" w:beforeAutospacing="0" w:after="0"/>
+        <w:rPr>
+          <w:rFonts w:ascii="Segoe UI" w:hAnsi="Segoe UI" w:cs="Segoe UI"/>
+          <w:color w:val="FFFFFF"/>
+          <w:lang w:val="en-US"/>
+        </w:rPr>
+      </w:pPr>
+      <w:r>
+        <w:rPr>
+          <w:rFonts w:ascii="Segoe UI" w:hAnsi="Segoe UI" w:cs="Segoe UI"/>
+          <w:color w:val="FFFFFF"/>
+          <w:lang w:val="en-US"/>
+        </w:rPr>
+        <w:t>We placed the class variables at the top of the class outside of the constructor. These variables can be accessed within the scope of the entire class. This means that the class variables contained within every object from the </w:t>
+      </w:r>
+      <w:r>
+        <w:rPr>
+          <w:rStyle w:val="HTML1"/>
+          <w:rFonts w:ascii="Ubuntu Mono" w:hAnsi="Ubuntu Mono"/>
+          <w:b/>
+          <w:bCs/>
+          <w:color w:val="4FE0B0"/>
+          <w:lang w:val="en-US"/>
+        </w:rPr>
+        <w:t>DriveBot</w:t>
+      </w:r>
+      <w:r>
+        <w:rPr>
+          <w:rFonts w:ascii="Segoe UI" w:hAnsi="Segoe UI" w:cs="Segoe UI"/>
+          <w:color w:val="FFFFFF"/>
+          <w:lang w:val="en-US"/>
+        </w:rPr>
+        <w:t> class will change if we modify the class variable directly. Here is an example of how to change each of these class variables:</w:t>
+      </w:r>
+    </w:p>
+    <w:p>
+      <w:pPr>
+        <w:pStyle w:val="HTML"/>
+        <w:shd w:val="clear" w:color="auto" w:fill="211E2F"/>
+        <w:rPr>
+          <w:rFonts w:ascii="Ubuntu Mono" w:hAnsi="Ubuntu Mono"/>
+          <w:color w:val="939598"/>
+          <w:lang w:val="en-US"/>
+        </w:rPr>
+      </w:pPr>
+      <w:r>
+        <w:rPr>
+          <w:rStyle w:val="mtk9"/>
+          <w:rFonts w:ascii="Ubuntu Mono" w:hAnsi="Ubuntu Mono"/>
+          <w:color w:val="FF8973"/>
+          <w:lang w:val="en-US"/>
+        </w:rPr>
+        <w:t>DriveBot</w:t>
+      </w:r>
+      <w:r>
+        <w:rPr>
+          <w:rStyle w:val="mtk1"/>
+          <w:rFonts w:ascii="Ubuntu Mono" w:hAnsi="Ubuntu Mono"/>
+          <w:color w:val="FFFFFF"/>
+          <w:lang w:val="en-US"/>
+        </w:rPr>
+        <w:t>.</w:t>
+      </w:r>
+      <w:r>
+        <w:rPr>
+          <w:rStyle w:val="mtk10"/>
+          <w:rFonts w:ascii="Ubuntu Mono" w:hAnsi="Ubuntu Mono"/>
+          <w:color w:val="83FFF5"/>
+          <w:lang w:val="en-US"/>
+        </w:rPr>
+        <w:t>longitude</w:t>
+      </w:r>
+      <w:r>
+        <w:rPr>
+          <w:rStyle w:val="mtk1"/>
+          <w:rFonts w:ascii="Ubuntu Mono" w:hAnsi="Ubuntu Mono"/>
+          <w:color w:val="FFFFFF"/>
+          <w:lang w:val="en-US"/>
+        </w:rPr>
+        <w:t xml:space="preserve"> = </w:t>
+      </w:r>
+      <w:r>
+        <w:rPr>
+          <w:rStyle w:val="mtk9"/>
+          <w:rFonts w:ascii="Ubuntu Mono" w:hAnsi="Ubuntu Mono"/>
+          <w:color w:val="FF8973"/>
+          <w:lang w:val="en-US"/>
+        </w:rPr>
+        <w:t>-79.98553</w:t>
+      </w:r>
+      <w:r>
+        <w:rPr>
+          <w:rFonts w:ascii="Ubuntu Mono" w:hAnsi="Ubuntu Mono"/>
+          <w:color w:val="939598"/>
+          <w:lang w:val="en-US"/>
+        </w:rPr>
+        <w:br/>
+      </w:r>
+      <w:r>
+        <w:rPr>
+          <w:rStyle w:val="mtk9"/>
+          <w:rFonts w:ascii="Ubuntu Mono" w:hAnsi="Ubuntu Mono"/>
+          <w:color w:val="FF8973"/>
+          <w:lang w:val="en-US"/>
+        </w:rPr>
+        <w:t>DriveBot</w:t>
+      </w:r>
+      <w:r>
+        <w:rPr>
+          <w:rStyle w:val="mtk1"/>
+          <w:rFonts w:ascii="Ubuntu Mono" w:hAnsi="Ubuntu Mono"/>
+          <w:color w:val="FFFFFF"/>
+          <w:lang w:val="en-US"/>
+        </w:rPr>
+        <w:t>.</w:t>
+      </w:r>
+      <w:r>
+        <w:rPr>
+          <w:rStyle w:val="mtk10"/>
+          <w:rFonts w:ascii="Ubuntu Mono" w:hAnsi="Ubuntu Mono"/>
+          <w:color w:val="83FFF5"/>
+          <w:lang w:val="en-US"/>
+        </w:rPr>
+        <w:t>latitude</w:t>
+      </w:r>
+      <w:r>
+        <w:rPr>
+          <w:rStyle w:val="mtk1"/>
+          <w:rFonts w:ascii="Ubuntu Mono" w:hAnsi="Ubuntu Mono"/>
+          <w:color w:val="FFFFFF"/>
+          <w:lang w:val="en-US"/>
+        </w:rPr>
+        <w:t xml:space="preserve"> = </w:t>
+      </w:r>
+      <w:r>
+        <w:rPr>
+          <w:rStyle w:val="mtk9"/>
+          <w:rFonts w:ascii="Ubuntu Mono" w:hAnsi="Ubuntu Mono"/>
+          <w:color w:val="FF8973"/>
+          <w:lang w:val="en-US"/>
+        </w:rPr>
+        <w:t>40.60793</w:t>
+      </w:r>
+      <w:r>
+        <w:rPr>
+          <w:rFonts w:ascii="Ubuntu Mono" w:hAnsi="Ubuntu Mono"/>
+          <w:color w:val="939598"/>
+          <w:lang w:val="en-US"/>
+        </w:rPr>
+        <w:br/>
+      </w:r>
+      <w:r>
+        <w:rPr>
+          <w:rStyle w:val="mtk9"/>
+          <w:rFonts w:ascii="Ubuntu Mono" w:hAnsi="Ubuntu Mono"/>
+          <w:color w:val="FF8973"/>
+          <w:lang w:val="en-US"/>
+        </w:rPr>
+        <w:t>DriveBot</w:t>
+      </w:r>
+      <w:r>
+        <w:rPr>
+          <w:rStyle w:val="mtk1"/>
+          <w:rFonts w:ascii="Ubuntu Mono" w:hAnsi="Ubuntu Mono"/>
+          <w:color w:val="FFFFFF"/>
+          <w:lang w:val="en-US"/>
+        </w:rPr>
+        <w:t>.</w:t>
+      </w:r>
+      <w:r>
+        <w:rPr>
+          <w:rStyle w:val="mtk10"/>
+          <w:rFonts w:ascii="Ubuntu Mono" w:hAnsi="Ubuntu Mono"/>
+          <w:color w:val="83FFF5"/>
+          <w:lang w:val="en-US"/>
+        </w:rPr>
+        <w:t>all_disabled</w:t>
+      </w:r>
+      <w:r>
+        <w:rPr>
+          <w:rStyle w:val="mtk1"/>
+          <w:rFonts w:ascii="Ubuntu Mono" w:hAnsi="Ubuntu Mono"/>
+          <w:color w:val="FFFFFF"/>
+          <w:lang w:val="en-US"/>
+        </w:rPr>
+        <w:t xml:space="preserve"> = </w:t>
+      </w:r>
+      <w:r>
+        <w:rPr>
+          <w:rStyle w:val="mtk12"/>
+          <w:rFonts w:ascii="Ubuntu Mono" w:hAnsi="Ubuntu Mono"/>
+          <w:color w:val="B3CCFF"/>
+          <w:lang w:val="en-US"/>
+        </w:rPr>
+        <w:t>False</w:t>
       </w:r>
     </w:p>
     <w:p>
@@ -6581,6 +9838,119 @@
 <file path=word/numbering.xml><?xml version="1.0" encoding="utf-8"?>
 <w:numbering xmlns:wpc="http://schemas.microsoft.com/office/word/2010/wordprocessingCanvas" xmlns:cx="http://schemas.microsoft.com/office/drawing/2014/chartex" xmlns:cx1="http://schemas.microsoft.com/office/drawing/2015/9/8/chartex" xmlns:cx2="http://schemas.microsoft.com/office/drawing/2015/10/21/chartex" xmlns:cx3="http://schemas.microsoft.com/office/drawing/2016/5/9/chartex" xmlns:cx4="http://schemas.microsoft.com/office/drawing/2016/5/10/chartex" xmlns:cx5="http://schemas.microsoft.com/office/drawing/2016/5/11/chartex" xmlns:cx6="http://schemas.microsoft.com/office/drawing/2016/5/12/chartex" xmlns:cx7="http://schemas.microsoft.com/office/drawing/2016/5/13/chartex" xmlns:cx8="http://schemas.microsoft.com/office/drawing/2016/5/14/chartex" xmlns:mc="http://schemas.openxmlformats.org/markup-compatibility/2006" xmlns:aink="http://schemas.microsoft.com/office/drawing/2016/ink" xmlns:am3d="http://schemas.microsoft.com/office/drawing/2017/model3d" xmlns:o="urn:schemas-microsoft-com:office:office" xmlns:oel="http://schemas.microsoft.com/office/2019/extlst" xmlns:r="http://schemas.openxmlformats.org/officeDocument/2006/relationships" xmlns:m="http://schemas.openxmlformats.org/officeDocument/2006/math" xmlns:v="urn:schemas-microsoft-com:vml" xmlns:wp14="http://schemas.microsoft.com/office/word/2010/wordprocessingDrawing" xmlns:wp="http://schemas.openxmlformats.org/drawingml/2006/wordprocessingDrawing" xmlns:w10="urn:schemas-microsoft-com:office:word" xmlns:w="http://schemas.openxmlformats.org/wordprocessingml/2006/main" xmlns:w14="http://schemas.microsoft.com/office/word/2010/wordml" xmlns:w15="http://schemas.microsoft.com/office/word/2012/wordml" xmlns:w16cex="http://schemas.microsoft.com/office/word/2018/wordml/cex" xmlns:w16cid="http://schemas.microsoft.com/office/word/2016/wordml/cid" xmlns:w16="http://schemas.microsoft.com/office/word/2018/wordml" xmlns:w16sdtdh="http://schemas.microsoft.com/office/word/2020/wordml/sdtdatahash" xmlns:w16se="http://schemas.microsoft.com/office/word/2015/wordml/symex" xmlns:wpg="http://schemas.microsoft.com/office/word/2010/wordprocessingGroup" xmlns:wpi="http://schemas.microsoft.com/office/word/2010/wordprocessingInk" xmlns:wne="http://schemas.microsoft.com/office/word/2006/wordml" xmlns:wps="http://schemas.microsoft.com/office/word/2010/wordprocessingShape" mc:Ignorable="w14 w15 w16se w16cid w16 w16cex w16sdtdh wp14">
   <w:abstractNum w:abstractNumId="0" w15:restartNumberingAfterBreak="0">
+    <w:nsid w:val="050718F4"/>
+    <w:multiLevelType w:val="multilevel"/>
+    <w:tmpl w:val="EEAE2F36"/>
+    <w:lvl w:ilvl="0">
+      <w:start w:val="1"/>
+      <w:numFmt w:val="decimal"/>
+      <w:lvlText w:val="%1."/>
+      <w:lvlJc w:val="left"/>
+      <w:pPr>
+        <w:tabs>
+          <w:tab w:val="num" w:pos="720"/>
+        </w:tabs>
+        <w:ind w:left="720" w:hanging="360"/>
+      </w:pPr>
+    </w:lvl>
+    <w:lvl w:ilvl="1" w:tentative="1">
+      <w:start w:val="1"/>
+      <w:numFmt w:val="decimal"/>
+      <w:lvlText w:val="%2."/>
+      <w:lvlJc w:val="left"/>
+      <w:pPr>
+        <w:tabs>
+          <w:tab w:val="num" w:pos="1440"/>
+        </w:tabs>
+        <w:ind w:left="1440" w:hanging="360"/>
+      </w:pPr>
+    </w:lvl>
+    <w:lvl w:ilvl="2" w:tentative="1">
+      <w:start w:val="1"/>
+      <w:numFmt w:val="decimal"/>
+      <w:lvlText w:val="%3."/>
+      <w:lvlJc w:val="left"/>
+      <w:pPr>
+        <w:tabs>
+          <w:tab w:val="num" w:pos="2160"/>
+        </w:tabs>
+        <w:ind w:left="2160" w:hanging="360"/>
+      </w:pPr>
+    </w:lvl>
+    <w:lvl w:ilvl="3" w:tentative="1">
+      <w:start w:val="1"/>
+      <w:numFmt w:val="decimal"/>
+      <w:lvlText w:val="%4."/>
+      <w:lvlJc w:val="left"/>
+      <w:pPr>
+        <w:tabs>
+          <w:tab w:val="num" w:pos="2880"/>
+        </w:tabs>
+        <w:ind w:left="2880" w:hanging="360"/>
+      </w:pPr>
+    </w:lvl>
+    <w:lvl w:ilvl="4" w:tentative="1">
+      <w:start w:val="1"/>
+      <w:numFmt w:val="decimal"/>
+      <w:lvlText w:val="%5."/>
+      <w:lvlJc w:val="left"/>
+      <w:pPr>
+        <w:tabs>
+          <w:tab w:val="num" w:pos="3600"/>
+        </w:tabs>
+        <w:ind w:left="3600" w:hanging="360"/>
+      </w:pPr>
+    </w:lvl>
+    <w:lvl w:ilvl="5" w:tentative="1">
+      <w:start w:val="1"/>
+      <w:numFmt w:val="decimal"/>
+      <w:lvlText w:val="%6."/>
+      <w:lvlJc w:val="left"/>
+      <w:pPr>
+        <w:tabs>
+          <w:tab w:val="num" w:pos="4320"/>
+        </w:tabs>
+        <w:ind w:left="4320" w:hanging="360"/>
+      </w:pPr>
+    </w:lvl>
+    <w:lvl w:ilvl="6" w:tentative="1">
+      <w:start w:val="1"/>
+      <w:numFmt w:val="decimal"/>
+      <w:lvlText w:val="%7."/>
+      <w:lvlJc w:val="left"/>
+      <w:pPr>
+        <w:tabs>
+          <w:tab w:val="num" w:pos="5040"/>
+        </w:tabs>
+        <w:ind w:left="5040" w:hanging="360"/>
+      </w:pPr>
+    </w:lvl>
+    <w:lvl w:ilvl="7" w:tentative="1">
+      <w:start w:val="1"/>
+      <w:numFmt w:val="decimal"/>
+      <w:lvlText w:val="%8."/>
+      <w:lvlJc w:val="left"/>
+      <w:pPr>
+        <w:tabs>
+          <w:tab w:val="num" w:pos="5760"/>
+        </w:tabs>
+        <w:ind w:left="5760" w:hanging="360"/>
+      </w:pPr>
+    </w:lvl>
+    <w:lvl w:ilvl="8" w:tentative="1">
+      <w:start w:val="1"/>
+      <w:numFmt w:val="decimal"/>
+      <w:lvlText w:val="%9."/>
+      <w:lvlJc w:val="left"/>
+      <w:pPr>
+        <w:tabs>
+          <w:tab w:val="num" w:pos="6480"/>
+        </w:tabs>
+        <w:ind w:left="6480" w:hanging="360"/>
+      </w:pPr>
+    </w:lvl>
+  </w:abstractNum>
+  <w:abstractNum w:abstractNumId="1" w15:restartNumberingAfterBreak="0">
     <w:nsid w:val="24BA26B9"/>
     <w:multiLevelType w:val="multilevel"/>
     <w:tmpl w:val="7EF4D254"/>
@@ -6693,7 +10063,7 @@
       </w:pPr>
     </w:lvl>
   </w:abstractNum>
-  <w:abstractNum w:abstractNumId="1" w15:restartNumberingAfterBreak="0">
+  <w:abstractNum w:abstractNumId="2" w15:restartNumberingAfterBreak="0">
     <w:nsid w:val="25AD1B60"/>
     <w:multiLevelType w:val="multilevel"/>
     <w:tmpl w:val="BBC637D6"/>
@@ -6806,7 +10176,7 @@
       </w:pPr>
     </w:lvl>
   </w:abstractNum>
-  <w:abstractNum w:abstractNumId="2" w15:restartNumberingAfterBreak="0">
+  <w:abstractNum w:abstractNumId="3" w15:restartNumberingAfterBreak="0">
     <w:nsid w:val="439E51F8"/>
     <w:multiLevelType w:val="multilevel"/>
     <w:tmpl w:val="D842DB76"/>
@@ -6920,13 +10290,16 @@
     </w:lvl>
   </w:abstractNum>
   <w:num w:numId="1" w16cid:durableId="1460146462">
+    <w:abstractNumId w:val="2"/>
+  </w:num>
+  <w:num w:numId="2" w16cid:durableId="1633100342">
     <w:abstractNumId w:val="1"/>
   </w:num>
-  <w:num w:numId="2" w16cid:durableId="1633100342">
+  <w:num w:numId="3" w16cid:durableId="673458602">
+    <w:abstractNumId w:val="3"/>
+  </w:num>
+  <w:num w:numId="4" w16cid:durableId="1536960565">
     <w:abstractNumId w:val="0"/>
-  </w:num>
-  <w:num w:numId="3" w16cid:durableId="673458602">
-    <w:abstractNumId w:val="2"/>
   </w:num>
 </w:numbering>
 </file>

</xml_diff>